<commit_message>
add transaction T2 table
</commit_message>
<xml_diff>
--- a/2_cast CarSharing.docx
+++ b/2_cast CarSharing.docx
@@ -10,7 +10,6 @@
           <w:docPartUnique/>
         </w:docPartObj>
       </w:sdtPr>
-      <w:sdtEndPr/>
       <w:sdtContent>
         <w:p>
           <w:r>
@@ -150,7 +149,6 @@
                                   <w:dataBinding w:prefixMappings="xmlns:ns0='http://schemas.microsoft.com/office/2006/coverPageProps'" w:xpath="/ns0:CoverPageProperties[1]/ns0:CompanyAddress[1]" w:storeItemID="{55AF091B-3C7A-41E3-B477-F2FDAA23CFDA}"/>
                                   <w:text w:multiLine="1"/>
                                 </w:sdtPr>
-                                <w:sdtEndPr/>
                                 <w:sdtContent>
                                   <w:p>
                                     <w:pPr>
@@ -220,7 +218,7 @@
               </mc:Choice>
               <mc:Fallback>
                 <w:pict>
-                  <v:rect id="Rectangle 79" o:spid="_x0000_s1026" style="position:absolute;margin-left:21.75pt;margin-top:675pt;width:568.5pt;height:59.25pt;z-index:-251653120;visibility:visible;mso-wrap-style:square;mso-width-percent:0;mso-height-percent:0;mso-wrap-distance-left:9pt;mso-wrap-distance-top:0;mso-wrap-distance-right:9pt;mso-wrap-distance-bottom:0;mso-position-horizontal:absolute;mso-position-horizontal-relative:page;mso-position-vertical:absolute;mso-position-vertical-relative:page;mso-width-percent:0;mso-height-percent:0;mso-width-relative:margin;mso-height-relative:margin;v-text-anchor:top" o:gfxdata="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" o:allowincell="f" fillcolor="#7f7f7f [1612]" stroked="f">
+                  <v:rect id="Rectangle 79" o:spid="_x0000_s1026" style="position:absolute;margin-left:21.75pt;margin-top:675pt;width:568.5pt;height:59.25pt;z-index:-251653120;visibility:visible;mso-wrap-style:square;mso-width-percent:0;mso-height-percent:0;mso-wrap-distance-left:9pt;mso-wrap-distance-top:0;mso-wrap-distance-right:9pt;mso-wrap-distance-bottom:0;mso-position-horizontal:absolute;mso-position-horizontal-relative:page;mso-position-vertical:absolute;mso-position-vertical-relative:page;mso-width-percent:0;mso-height-percent:0;mso-width-relative:margin;mso-height-relative:margin;v-text-anchor:top" o:gfxdata="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" o:allowincell="f" fillcolor="#7f7f7f [1612]" stroked="f">
                     <v:textbox inset="18pt,18pt,1in,18pt">
                       <w:txbxContent>
                         <w:sdt>
@@ -360,7 +358,6 @@
                                   <w:dataBinding w:prefixMappings="xmlns:ns0='http://schemas.openxmlformats.org/package/2006/metadata/core-properties' xmlns:ns1='http://purl.org/dc/elements/1.1/'" w:xpath="/ns0:coreProperties[1]/ns1:creator[1]" w:storeItemID="{6C3C8BC8-F283-45AE-878A-BAB7291924A1}"/>
                                   <w:text/>
                                 </w:sdtPr>
-                                <w:sdtEndPr/>
                                 <w:sdtContent>
                                   <w:p>
                                     <w:pPr>
@@ -380,7 +377,17 @@
                                         <w:szCs w:val="40"/>
                                         <w:lang w:val="en-US"/>
                                       </w:rPr>
-                                      <w:t>Lukas Pechac, Evgenii Abdalov</w:t>
+                                      <w:t>Lukáš Pechač</w:t>
+                                    </w:r>
+                                    <w:r>
+                                      <w:rPr>
+                                        <w:rFonts w:eastAsiaTheme="majorEastAsia" w:cstheme="minorHAnsi"/>
+                                        <w:color w:val="FFFFFF" w:themeColor="background1"/>
+                                        <w:sz w:val="40"/>
+                                        <w:szCs w:val="40"/>
+                                        <w:lang w:val="en-US"/>
+                                      </w:rPr>
+                                      <w:t>, Evgenii Abdalov</w:t>
                                     </w:r>
                                   </w:p>
                                 </w:sdtContent>
@@ -396,7 +403,6 @@
                                   <w:dataBinding w:prefixMappings="xmlns:ns0='http://schemas.microsoft.com/office/2006/coverPageProps'" w:xpath="/ns0:CoverPageProperties[1]/ns0:Abstract[1]" w:storeItemID="{55AF091B-3C7A-41E3-B477-F2FDAA23CFDA}"/>
                                   <w:text/>
                                 </w:sdtPr>
-                                <w:sdtEndPr/>
                                 <w:sdtContent>
                                   <w:p>
                                     <w:pPr>
@@ -466,7 +472,7 @@
               </mc:Choice>
               <mc:Fallback>
                 <w:pict>
-                  <v:rect id="_x0000_s1027" style="position:absolute;margin-left:21.75pt;margin-top:423.75pt;width:568.5pt;height:249.75pt;z-index:-251655168;visibility:visible;mso-wrap-style:square;mso-width-percent:0;mso-height-percent:0;mso-wrap-distance-left:9pt;mso-wrap-distance-top:0;mso-wrap-distance-right:9pt;mso-wrap-distance-bottom:0;mso-position-horizontal:absolute;mso-position-horizontal-relative:page;mso-position-vertical:absolute;mso-position-vertical-relative:page;mso-width-percent:0;mso-height-percent:0;mso-width-relative:margin;mso-height-relative:margin;v-text-anchor:top" o:gfxdata="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" o:allowincell="f" fillcolor="#7f7f7f [1612]" stroked="f">
+                  <v:rect id="_x0000_s1027" style="position:absolute;margin-left:21.75pt;margin-top:423.75pt;width:568.5pt;height:249.75pt;z-index:-251655168;visibility:visible;mso-wrap-style:square;mso-width-percent:0;mso-height-percent:0;mso-wrap-distance-left:9pt;mso-wrap-distance-top:0;mso-wrap-distance-right:9pt;mso-wrap-distance-bottom:0;mso-position-horizontal:absolute;mso-position-horizontal-relative:page;mso-position-vertical:absolute;mso-position-vertical-relative:page;mso-width-percent:0;mso-height-percent:0;mso-width-relative:margin;mso-height-relative:margin;v-text-anchor:top" o:gfxdata="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" o:allowincell="f" fillcolor="#7f7f7f [1612]" stroked="f">
                     <v:textbox inset="18pt,18pt,1in,18pt">
                       <w:txbxContent>
                         <w:sdt>
@@ -501,7 +507,17 @@
                                   <w:szCs w:val="40"/>
                                   <w:lang w:val="en-US"/>
                                 </w:rPr>
-                                <w:t>Lukas Pechac, Evgenii Abdalov</w:t>
+                                <w:t>Lukáš Pechač</w:t>
+                              </w:r>
+                              <w:r>
+                                <w:rPr>
+                                  <w:rFonts w:eastAsiaTheme="majorEastAsia" w:cstheme="minorHAnsi"/>
+                                  <w:color w:val="FFFFFF" w:themeColor="background1"/>
+                                  <w:sz w:val="40"/>
+                                  <w:szCs w:val="40"/>
+                                  <w:lang w:val="en-US"/>
+                                </w:rPr>
+                                <w:t>, Evgenii Abdalov</w:t>
                               </w:r>
                             </w:p>
                           </w:sdtContent>
@@ -592,7 +608,7 @@
                     <wp:positionV relativeFrom="page">
                       <wp:posOffset>4371975</wp:posOffset>
                     </wp:positionV>
-                    <wp:extent cx="7219950" cy="737235"/>
+                    <wp:extent cx="7219950" cy="1153795"/>
                     <wp:effectExtent l="0" t="0" r="0" b="0"/>
                     <wp:wrapNone/>
                     <wp:docPr id="33" name="Rectangle 82"/>
@@ -608,7 +624,7 @@
                           <wps:spPr bwMode="auto">
                             <a:xfrm>
                               <a:off x="0" y="0"/>
-                              <a:ext cx="7219950" cy="737235"/>
+                              <a:ext cx="7219950" cy="1153795"/>
                             </a:xfrm>
                             <a:prstGeom prst="rect">
                               <a:avLst/>
@@ -649,7 +665,6 @@
                                   <w:dataBinding w:prefixMappings="xmlns:ns0='http://schemas.openxmlformats.org/package/2006/metadata/core-properties' xmlns:ns1='http://purl.org/dc/elements/1.1/'" w:xpath="/ns0:coreProperties[1]/ns1:title[1]" w:storeItemID="{6C3C8BC8-F283-45AE-878A-BAB7291924A1}"/>
                                   <w:text/>
                                 </w:sdtPr>
-                                <w:sdtEndPr/>
                                 <w:sdtContent>
                                   <w:p>
                                     <w:pPr>
@@ -670,7 +685,7 @@
                                         <w:sz w:val="56"/>
                                         <w:szCs w:val="52"/>
                                       </w:rPr>
-                                      <w:t>Car sharing v rámci společnosti XY</w:t>
+                                      <w:t>Car sharing v rámci společnosti XY       (2. část)</w:t>
                                     </w:r>
                                   </w:p>
                                 </w:sdtContent>
@@ -694,7 +709,7 @@
               </mc:Choice>
               <mc:Fallback>
                 <w:pict>
-                  <v:rect id="Rectangle 82" o:spid="_x0000_s1028" style="position:absolute;margin-left:21.75pt;margin-top:344.25pt;width:568.5pt;height:58.05pt;z-index:251662336;visibility:visible;mso-wrap-style:square;mso-width-percent:0;mso-height-percent:0;mso-wrap-distance-left:9pt;mso-wrap-distance-top:0;mso-wrap-distance-right:9pt;mso-wrap-distance-bottom:0;mso-position-horizontal:absolute;mso-position-horizontal-relative:page;mso-position-vertical:absolute;mso-position-vertical-relative:page;mso-width-percent:0;mso-height-percent:0;mso-width-relative:page;mso-height-relative:page;v-text-anchor:bottom" o:gfxdata="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" o:allowincell="f" fillcolor="black" stroked="f">
+                  <v:rect id="Rectangle 82" o:spid="_x0000_s1028" style="position:absolute;margin-left:21.75pt;margin-top:344.25pt;width:568.5pt;height:90.85pt;z-index:251662336;visibility:visible;mso-wrap-style:square;mso-width-percent:0;mso-height-percent:0;mso-wrap-distance-left:9pt;mso-wrap-distance-top:0;mso-wrap-distance-right:9pt;mso-wrap-distance-bottom:0;mso-position-horizontal:absolute;mso-position-horizontal-relative:page;mso-position-vertical:absolute;mso-position-vertical-relative:page;mso-width-percent:0;mso-height-percent:0;mso-width-relative:page;mso-height-relative:page;v-text-anchor:bottom" o:gfxdata="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" o:allowincell="f" fillcolor="black" stroked="f">
                     <v:fill opacity="46003f"/>
                     <v:textbox style="mso-fit-shape-to-text:t" inset="18pt,,1in">
                       <w:txbxContent>
@@ -731,7 +746,7 @@
                                   <w:sz w:val="56"/>
                                   <w:szCs w:val="52"/>
                                 </w:rPr>
-                                <w:t>Car sharing v rámci společnosti XY</w:t>
+                                <w:t>Car sharing v rámci společnosti XY       (2. část)</w:t>
                               </w:r>
                             </w:p>
                           </w:sdtContent>
@@ -891,6 +906,891 @@
         </w:p>
       </w:sdtContent>
     </w:sdt>
+    <w:sdt>
+      <w:sdtPr>
+        <w:id w:val="-1231993510"/>
+        <w:docPartObj>
+          <w:docPartGallery w:val="Table of Contents"/>
+          <w:docPartUnique/>
+        </w:docPartObj>
+      </w:sdtPr>
+      <w:sdtEndPr>
+        <w:rPr>
+          <w:rFonts w:asciiTheme="minorHAnsi" w:eastAsiaTheme="minorEastAsia" w:hAnsiTheme="minorHAnsi" w:cstheme="minorBidi"/>
+          <w:noProof/>
+          <w:color w:val="auto"/>
+          <w:sz w:val="24"/>
+          <w:szCs w:val="24"/>
+          <w:lang w:val="cs-CZ"/>
+        </w:rPr>
+      </w:sdtEndPr>
+      <w:sdtContent>
+        <w:p>
+          <w:pPr>
+            <w:pStyle w:val="TOCHeading"/>
+          </w:pPr>
+          <w:r>
+            <w:t>Obsah</w:t>
+          </w:r>
+        </w:p>
+        <w:p>
+          <w:pPr>
+            <w:pStyle w:val="TOC2"/>
+            <w:tabs>
+              <w:tab w:val="right" w:leader="dot" w:pos="9010"/>
+            </w:tabs>
+            <w:rPr>
+              <w:b w:val="0"/>
+              <w:noProof/>
+              <w:sz w:val="24"/>
+              <w:szCs w:val="24"/>
+              <w:lang w:val="en-US" w:eastAsia="ja-JP"/>
+            </w:rPr>
+          </w:pPr>
+          <w:r>
+            <w:rPr>
+              <w:b w:val="0"/>
+            </w:rPr>
+            <w:fldChar w:fldCharType="begin"/>
+          </w:r>
+          <w:r>
+            <w:instrText xml:space="preserve"> TOC \o "1-3" \h \z \u </w:instrText>
+          </w:r>
+          <w:r>
+            <w:rPr>
+              <w:b w:val="0"/>
+            </w:rPr>
+            <w:fldChar w:fldCharType="separate"/>
+          </w:r>
+          <w:r>
+            <w:rPr>
+              <w:noProof/>
+              <w:lang w:val="en-US"/>
+            </w:rPr>
+            <w:t>Obarvení rozboru zadání z první části</w:t>
+          </w:r>
+          <w:r>
+            <w:rPr>
+              <w:noProof/>
+            </w:rPr>
+            <w:tab/>
+          </w:r>
+          <w:r>
+            <w:rPr>
+              <w:noProof/>
+            </w:rPr>
+            <w:fldChar w:fldCharType="begin"/>
+          </w:r>
+          <w:r>
+            <w:rPr>
+              <w:noProof/>
+            </w:rPr>
+            <w:instrText xml:space="preserve"> PAGEREF _Toc376777099 \h </w:instrText>
+          </w:r>
+          <w:r>
+            <w:rPr>
+              <w:noProof/>
+            </w:rPr>
+          </w:r>
+          <w:r>
+            <w:rPr>
+              <w:noProof/>
+            </w:rPr>
+            <w:fldChar w:fldCharType="separate"/>
+          </w:r>
+          <w:r>
+            <w:rPr>
+              <w:noProof/>
+            </w:rPr>
+            <w:t>3</w:t>
+          </w:r>
+          <w:r>
+            <w:rPr>
+              <w:noProof/>
+            </w:rPr>
+            <w:fldChar w:fldCharType="end"/>
+          </w:r>
+        </w:p>
+        <w:p>
+          <w:pPr>
+            <w:pStyle w:val="TOC3"/>
+            <w:tabs>
+              <w:tab w:val="right" w:leader="dot" w:pos="9010"/>
+            </w:tabs>
+            <w:rPr>
+              <w:noProof/>
+              <w:sz w:val="24"/>
+              <w:szCs w:val="24"/>
+              <w:lang w:val="en-US" w:eastAsia="ja-JP"/>
+            </w:rPr>
+          </w:pPr>
+          <w:r>
+            <w:rPr>
+              <w:noProof/>
+            </w:rPr>
+            <w:t>Stručné zadání</w:t>
+          </w:r>
+          <w:r>
+            <w:rPr>
+              <w:noProof/>
+              <w:lang w:val="en-US"/>
+            </w:rPr>
+            <w:t>:</w:t>
+          </w:r>
+          <w:r>
+            <w:rPr>
+              <w:noProof/>
+            </w:rPr>
+            <w:tab/>
+          </w:r>
+          <w:r>
+            <w:rPr>
+              <w:noProof/>
+            </w:rPr>
+            <w:fldChar w:fldCharType="begin"/>
+          </w:r>
+          <w:r>
+            <w:rPr>
+              <w:noProof/>
+            </w:rPr>
+            <w:instrText xml:space="preserve"> PAGEREF _Toc376777100 \h </w:instrText>
+          </w:r>
+          <w:r>
+            <w:rPr>
+              <w:noProof/>
+            </w:rPr>
+          </w:r>
+          <w:r>
+            <w:rPr>
+              <w:noProof/>
+            </w:rPr>
+            <w:fldChar w:fldCharType="separate"/>
+          </w:r>
+          <w:r>
+            <w:rPr>
+              <w:noProof/>
+            </w:rPr>
+            <w:t>3</w:t>
+          </w:r>
+          <w:r>
+            <w:rPr>
+              <w:noProof/>
+            </w:rPr>
+            <w:fldChar w:fldCharType="end"/>
+          </w:r>
+        </w:p>
+        <w:p>
+          <w:pPr>
+            <w:pStyle w:val="TOC3"/>
+            <w:tabs>
+              <w:tab w:val="right" w:leader="dot" w:pos="9010"/>
+            </w:tabs>
+            <w:rPr>
+              <w:noProof/>
+              <w:sz w:val="24"/>
+              <w:szCs w:val="24"/>
+              <w:lang w:val="en-US" w:eastAsia="ja-JP"/>
+            </w:rPr>
+          </w:pPr>
+          <w:r>
+            <w:rPr>
+              <w:noProof/>
+            </w:rPr>
+            <w:t>Proces rezervace auta (pracovní cesty):</w:t>
+          </w:r>
+          <w:r>
+            <w:rPr>
+              <w:noProof/>
+            </w:rPr>
+            <w:tab/>
+          </w:r>
+          <w:r>
+            <w:rPr>
+              <w:noProof/>
+            </w:rPr>
+            <w:fldChar w:fldCharType="begin"/>
+          </w:r>
+          <w:r>
+            <w:rPr>
+              <w:noProof/>
+            </w:rPr>
+            <w:instrText xml:space="preserve"> PAGEREF _Toc376777101 \h </w:instrText>
+          </w:r>
+          <w:r>
+            <w:rPr>
+              <w:noProof/>
+            </w:rPr>
+          </w:r>
+          <w:r>
+            <w:rPr>
+              <w:noProof/>
+            </w:rPr>
+            <w:fldChar w:fldCharType="separate"/>
+          </w:r>
+          <w:r>
+            <w:rPr>
+              <w:noProof/>
+            </w:rPr>
+            <w:t>3</w:t>
+          </w:r>
+          <w:r>
+            <w:rPr>
+              <w:noProof/>
+            </w:rPr>
+            <w:fldChar w:fldCharType="end"/>
+          </w:r>
+        </w:p>
+        <w:p>
+          <w:pPr>
+            <w:pStyle w:val="TOC3"/>
+            <w:tabs>
+              <w:tab w:val="right" w:leader="dot" w:pos="9010"/>
+            </w:tabs>
+            <w:rPr>
+              <w:noProof/>
+              <w:sz w:val="24"/>
+              <w:szCs w:val="24"/>
+              <w:lang w:val="en-US" w:eastAsia="ja-JP"/>
+            </w:rPr>
+          </w:pPr>
+          <w:r>
+            <w:rPr>
+              <w:noProof/>
+            </w:rPr>
+            <w:t>Proces pracovní cesty:</w:t>
+          </w:r>
+          <w:r>
+            <w:rPr>
+              <w:noProof/>
+            </w:rPr>
+            <w:tab/>
+          </w:r>
+          <w:r>
+            <w:rPr>
+              <w:noProof/>
+            </w:rPr>
+            <w:fldChar w:fldCharType="begin"/>
+          </w:r>
+          <w:r>
+            <w:rPr>
+              <w:noProof/>
+            </w:rPr>
+            <w:instrText xml:space="preserve"> PAGEREF _Toc376777102 \h </w:instrText>
+          </w:r>
+          <w:r>
+            <w:rPr>
+              <w:noProof/>
+            </w:rPr>
+          </w:r>
+          <w:r>
+            <w:rPr>
+              <w:noProof/>
+            </w:rPr>
+            <w:fldChar w:fldCharType="separate"/>
+          </w:r>
+          <w:r>
+            <w:rPr>
+              <w:noProof/>
+            </w:rPr>
+            <w:t>3</w:t>
+          </w:r>
+          <w:r>
+            <w:rPr>
+              <w:noProof/>
+            </w:rPr>
+            <w:fldChar w:fldCharType="end"/>
+          </w:r>
+        </w:p>
+        <w:p>
+          <w:pPr>
+            <w:pStyle w:val="TOC3"/>
+            <w:tabs>
+              <w:tab w:val="right" w:leader="dot" w:pos="9010"/>
+            </w:tabs>
+            <w:rPr>
+              <w:noProof/>
+              <w:sz w:val="24"/>
+              <w:szCs w:val="24"/>
+              <w:lang w:val="en-US" w:eastAsia="ja-JP"/>
+            </w:rPr>
+          </w:pPr>
+          <w:r>
+            <w:rPr>
+              <w:noProof/>
+            </w:rPr>
+            <w:t>Prodložení zelené karty k vozu:</w:t>
+          </w:r>
+          <w:r>
+            <w:rPr>
+              <w:noProof/>
+            </w:rPr>
+            <w:tab/>
+          </w:r>
+          <w:r>
+            <w:rPr>
+              <w:noProof/>
+            </w:rPr>
+            <w:fldChar w:fldCharType="begin"/>
+          </w:r>
+          <w:r>
+            <w:rPr>
+              <w:noProof/>
+            </w:rPr>
+            <w:instrText xml:space="preserve"> PAGEREF _Toc376777103 \h </w:instrText>
+          </w:r>
+          <w:r>
+            <w:rPr>
+              <w:noProof/>
+            </w:rPr>
+          </w:r>
+          <w:r>
+            <w:rPr>
+              <w:noProof/>
+            </w:rPr>
+            <w:fldChar w:fldCharType="separate"/>
+          </w:r>
+          <w:r>
+            <w:rPr>
+              <w:noProof/>
+            </w:rPr>
+            <w:t>4</w:t>
+          </w:r>
+          <w:r>
+            <w:rPr>
+              <w:noProof/>
+            </w:rPr>
+            <w:fldChar w:fldCharType="end"/>
+          </w:r>
+        </w:p>
+        <w:p>
+          <w:pPr>
+            <w:pStyle w:val="TOC3"/>
+            <w:tabs>
+              <w:tab w:val="right" w:leader="dot" w:pos="9010"/>
+            </w:tabs>
+            <w:rPr>
+              <w:noProof/>
+              <w:sz w:val="24"/>
+              <w:szCs w:val="24"/>
+              <w:lang w:val="en-US" w:eastAsia="ja-JP"/>
+            </w:rPr>
+          </w:pPr>
+          <w:r>
+            <w:rPr>
+              <w:noProof/>
+            </w:rPr>
+            <w:t>Placení pokut:</w:t>
+          </w:r>
+          <w:r>
+            <w:rPr>
+              <w:noProof/>
+            </w:rPr>
+            <w:tab/>
+          </w:r>
+          <w:r>
+            <w:rPr>
+              <w:noProof/>
+            </w:rPr>
+            <w:fldChar w:fldCharType="begin"/>
+          </w:r>
+          <w:r>
+            <w:rPr>
+              <w:noProof/>
+            </w:rPr>
+            <w:instrText xml:space="preserve"> PAGEREF _Toc376777104 \h </w:instrText>
+          </w:r>
+          <w:r>
+            <w:rPr>
+              <w:noProof/>
+            </w:rPr>
+          </w:r>
+          <w:r>
+            <w:rPr>
+              <w:noProof/>
+            </w:rPr>
+            <w:fldChar w:fldCharType="separate"/>
+          </w:r>
+          <w:r>
+            <w:rPr>
+              <w:noProof/>
+            </w:rPr>
+            <w:t>4</w:t>
+          </w:r>
+          <w:r>
+            <w:rPr>
+              <w:noProof/>
+            </w:rPr>
+            <w:fldChar w:fldCharType="end"/>
+          </w:r>
+        </w:p>
+        <w:p>
+          <w:pPr>
+            <w:pStyle w:val="TOC3"/>
+            <w:tabs>
+              <w:tab w:val="right" w:leader="dot" w:pos="9010"/>
+            </w:tabs>
+            <w:rPr>
+              <w:noProof/>
+              <w:sz w:val="24"/>
+              <w:szCs w:val="24"/>
+              <w:lang w:val="en-US" w:eastAsia="ja-JP"/>
+            </w:rPr>
+          </w:pPr>
+          <w:r>
+            <w:rPr>
+              <w:noProof/>
+            </w:rPr>
+            <w:t>Nákup automobilu:</w:t>
+          </w:r>
+          <w:r>
+            <w:rPr>
+              <w:noProof/>
+            </w:rPr>
+            <w:tab/>
+          </w:r>
+          <w:r>
+            <w:rPr>
+              <w:noProof/>
+            </w:rPr>
+            <w:fldChar w:fldCharType="begin"/>
+          </w:r>
+          <w:r>
+            <w:rPr>
+              <w:noProof/>
+            </w:rPr>
+            <w:instrText xml:space="preserve"> PAGEREF _Toc376777105 \h </w:instrText>
+          </w:r>
+          <w:r>
+            <w:rPr>
+              <w:noProof/>
+            </w:rPr>
+          </w:r>
+          <w:r>
+            <w:rPr>
+              <w:noProof/>
+            </w:rPr>
+            <w:fldChar w:fldCharType="separate"/>
+          </w:r>
+          <w:r>
+            <w:rPr>
+              <w:noProof/>
+            </w:rPr>
+            <w:t>4</w:t>
+          </w:r>
+          <w:r>
+            <w:rPr>
+              <w:noProof/>
+            </w:rPr>
+            <w:fldChar w:fldCharType="end"/>
+          </w:r>
+        </w:p>
+        <w:p>
+          <w:pPr>
+            <w:pStyle w:val="TOC3"/>
+            <w:tabs>
+              <w:tab w:val="right" w:leader="dot" w:pos="9010"/>
+            </w:tabs>
+            <w:rPr>
+              <w:noProof/>
+              <w:sz w:val="24"/>
+              <w:szCs w:val="24"/>
+              <w:lang w:val="en-US" w:eastAsia="ja-JP"/>
+            </w:rPr>
+          </w:pPr>
+          <w:r>
+            <w:rPr>
+              <w:noProof/>
+            </w:rPr>
+            <w:t>Provedení technické prohlídky auta:</w:t>
+          </w:r>
+          <w:r>
+            <w:rPr>
+              <w:noProof/>
+            </w:rPr>
+            <w:tab/>
+          </w:r>
+          <w:r>
+            <w:rPr>
+              <w:noProof/>
+            </w:rPr>
+            <w:fldChar w:fldCharType="begin"/>
+          </w:r>
+          <w:r>
+            <w:rPr>
+              <w:noProof/>
+            </w:rPr>
+            <w:instrText xml:space="preserve"> PAGEREF _Toc376777106 \h </w:instrText>
+          </w:r>
+          <w:r>
+            <w:rPr>
+              <w:noProof/>
+            </w:rPr>
+          </w:r>
+          <w:r>
+            <w:rPr>
+              <w:noProof/>
+            </w:rPr>
+            <w:fldChar w:fldCharType="separate"/>
+          </w:r>
+          <w:r>
+            <w:rPr>
+              <w:noProof/>
+            </w:rPr>
+            <w:t>4</w:t>
+          </w:r>
+          <w:r>
+            <w:rPr>
+              <w:noProof/>
+            </w:rPr>
+            <w:fldChar w:fldCharType="end"/>
+          </w:r>
+        </w:p>
+        <w:p>
+          <w:pPr>
+            <w:pStyle w:val="TOC2"/>
+            <w:tabs>
+              <w:tab w:val="right" w:leader="dot" w:pos="9010"/>
+            </w:tabs>
+            <w:rPr>
+              <w:b w:val="0"/>
+              <w:noProof/>
+              <w:sz w:val="24"/>
+              <w:szCs w:val="24"/>
+              <w:lang w:val="en-US" w:eastAsia="ja-JP"/>
+            </w:rPr>
+          </w:pPr>
+          <w:r>
+            <w:rPr>
+              <w:noProof/>
+              <w:lang w:val="en-US"/>
+            </w:rPr>
+            <w:t>Rozšířená TPT - Ontologická úroveň, min 5 transakcí. - max. 7 bodu</w:t>
+          </w:r>
+          <w:r>
+            <w:rPr>
+              <w:noProof/>
+            </w:rPr>
+            <w:tab/>
+          </w:r>
+          <w:r>
+            <w:rPr>
+              <w:noProof/>
+            </w:rPr>
+            <w:fldChar w:fldCharType="begin"/>
+          </w:r>
+          <w:r>
+            <w:rPr>
+              <w:noProof/>
+            </w:rPr>
+            <w:instrText xml:space="preserve"> PAGEREF _Toc376777107 \h </w:instrText>
+          </w:r>
+          <w:r>
+            <w:rPr>
+              <w:noProof/>
+            </w:rPr>
+          </w:r>
+          <w:r>
+            <w:rPr>
+              <w:noProof/>
+            </w:rPr>
+            <w:fldChar w:fldCharType="separate"/>
+          </w:r>
+          <w:r>
+            <w:rPr>
+              <w:noProof/>
+            </w:rPr>
+            <w:t>4</w:t>
+          </w:r>
+          <w:r>
+            <w:rPr>
+              <w:noProof/>
+            </w:rPr>
+            <w:fldChar w:fldCharType="end"/>
+          </w:r>
+        </w:p>
+        <w:p>
+          <w:pPr>
+            <w:pStyle w:val="TOC3"/>
+            <w:tabs>
+              <w:tab w:val="right" w:leader="dot" w:pos="9010"/>
+            </w:tabs>
+            <w:rPr>
+              <w:noProof/>
+              <w:sz w:val="24"/>
+              <w:szCs w:val="24"/>
+              <w:lang w:val="en-US" w:eastAsia="ja-JP"/>
+            </w:rPr>
+          </w:pPr>
+          <w:r>
+            <w:rPr>
+              <w:noProof/>
+              <w:lang w:val="en-US"/>
+            </w:rPr>
+            <w:t>Analýza části transakcí</w:t>
+          </w:r>
+          <w:r>
+            <w:rPr>
+              <w:noProof/>
+            </w:rPr>
+            <w:tab/>
+          </w:r>
+          <w:r>
+            <w:rPr>
+              <w:noProof/>
+            </w:rPr>
+            <w:fldChar w:fldCharType="begin"/>
+          </w:r>
+          <w:r>
+            <w:rPr>
+              <w:noProof/>
+            </w:rPr>
+            <w:instrText xml:space="preserve"> PAGEREF _Toc376777108 \h </w:instrText>
+          </w:r>
+          <w:r>
+            <w:rPr>
+              <w:noProof/>
+            </w:rPr>
+          </w:r>
+          <w:r>
+            <w:rPr>
+              <w:noProof/>
+            </w:rPr>
+            <w:fldChar w:fldCharType="separate"/>
+          </w:r>
+          <w:r>
+            <w:rPr>
+              <w:noProof/>
+            </w:rPr>
+            <w:t>6</w:t>
+          </w:r>
+          <w:r>
+            <w:rPr>
+              <w:noProof/>
+            </w:rPr>
+            <w:fldChar w:fldCharType="end"/>
+          </w:r>
+        </w:p>
+        <w:p>
+          <w:pPr>
+            <w:pStyle w:val="TOC2"/>
+            <w:tabs>
+              <w:tab w:val="right" w:leader="dot" w:pos="9010"/>
+            </w:tabs>
+            <w:rPr>
+              <w:b w:val="0"/>
+              <w:noProof/>
+              <w:sz w:val="24"/>
+              <w:szCs w:val="24"/>
+              <w:lang w:val="en-US" w:eastAsia="ja-JP"/>
+            </w:rPr>
+          </w:pPr>
+          <w:r>
+            <w:rPr>
+              <w:noProof/>
+              <w:lang w:val="en-US"/>
+            </w:rPr>
+            <w:t>DEMO modely</w:t>
+          </w:r>
+          <w:r>
+            <w:rPr>
+              <w:noProof/>
+            </w:rPr>
+            <w:tab/>
+          </w:r>
+          <w:r>
+            <w:rPr>
+              <w:noProof/>
+            </w:rPr>
+            <w:fldChar w:fldCharType="begin"/>
+          </w:r>
+          <w:r>
+            <w:rPr>
+              <w:noProof/>
+            </w:rPr>
+            <w:instrText xml:space="preserve"> PAGEREF _Toc376777109 \h </w:instrText>
+          </w:r>
+          <w:r>
+            <w:rPr>
+              <w:noProof/>
+            </w:rPr>
+          </w:r>
+          <w:r>
+            <w:rPr>
+              <w:noProof/>
+            </w:rPr>
+            <w:fldChar w:fldCharType="separate"/>
+          </w:r>
+          <w:r>
+            <w:rPr>
+              <w:noProof/>
+            </w:rPr>
+            <w:t>7</w:t>
+          </w:r>
+          <w:r>
+            <w:rPr>
+              <w:noProof/>
+            </w:rPr>
+            <w:fldChar w:fldCharType="end"/>
+          </w:r>
+        </w:p>
+        <w:p>
+          <w:pPr>
+            <w:pStyle w:val="TOC3"/>
+            <w:tabs>
+              <w:tab w:val="right" w:leader="dot" w:pos="9010"/>
+            </w:tabs>
+            <w:rPr>
+              <w:noProof/>
+              <w:sz w:val="24"/>
+              <w:szCs w:val="24"/>
+              <w:lang w:val="en-US" w:eastAsia="ja-JP"/>
+            </w:rPr>
+          </w:pPr>
+          <w:r>
+            <w:rPr>
+              <w:noProof/>
+              <w:lang w:val="en-US"/>
+            </w:rPr>
+            <w:t>OCD</w:t>
+          </w:r>
+          <w:r>
+            <w:rPr>
+              <w:noProof/>
+            </w:rPr>
+            <w:tab/>
+          </w:r>
+          <w:r>
+            <w:rPr>
+              <w:noProof/>
+            </w:rPr>
+            <w:fldChar w:fldCharType="begin"/>
+          </w:r>
+          <w:r>
+            <w:rPr>
+              <w:noProof/>
+            </w:rPr>
+            <w:instrText xml:space="preserve"> PAGEREF _Toc376777110 \h </w:instrText>
+          </w:r>
+          <w:r>
+            <w:rPr>
+              <w:noProof/>
+            </w:rPr>
+          </w:r>
+          <w:r>
+            <w:rPr>
+              <w:noProof/>
+            </w:rPr>
+            <w:fldChar w:fldCharType="separate"/>
+          </w:r>
+          <w:r>
+            <w:rPr>
+              <w:noProof/>
+            </w:rPr>
+            <w:t>7</w:t>
+          </w:r>
+          <w:r>
+            <w:rPr>
+              <w:noProof/>
+            </w:rPr>
+            <w:fldChar w:fldCharType="end"/>
+          </w:r>
+        </w:p>
+        <w:p>
+          <w:pPr>
+            <w:pStyle w:val="TOC3"/>
+            <w:tabs>
+              <w:tab w:val="right" w:leader="dot" w:pos="9010"/>
+            </w:tabs>
+            <w:rPr>
+              <w:noProof/>
+              <w:sz w:val="24"/>
+              <w:szCs w:val="24"/>
+              <w:lang w:val="en-US" w:eastAsia="ja-JP"/>
+            </w:rPr>
+          </w:pPr>
+          <w:r>
+            <w:rPr>
+              <w:noProof/>
+              <w:lang w:val="en-US"/>
+            </w:rPr>
+            <w:t>PSD</w:t>
+          </w:r>
+          <w:r>
+            <w:rPr>
+              <w:noProof/>
+            </w:rPr>
+            <w:tab/>
+          </w:r>
+          <w:r>
+            <w:rPr>
+              <w:noProof/>
+            </w:rPr>
+            <w:fldChar w:fldCharType="begin"/>
+          </w:r>
+          <w:r>
+            <w:rPr>
+              <w:noProof/>
+            </w:rPr>
+            <w:instrText xml:space="preserve"> PAGEREF _Toc376777111 \h </w:instrText>
+          </w:r>
+          <w:r>
+            <w:rPr>
+              <w:noProof/>
+            </w:rPr>
+          </w:r>
+          <w:r>
+            <w:rPr>
+              <w:noProof/>
+            </w:rPr>
+            <w:fldChar w:fldCharType="separate"/>
+          </w:r>
+          <w:r>
+            <w:rPr>
+              <w:noProof/>
+            </w:rPr>
+            <w:t>7</w:t>
+          </w:r>
+          <w:r>
+            <w:rPr>
+              <w:noProof/>
+            </w:rPr>
+            <w:fldChar w:fldCharType="end"/>
+          </w:r>
+        </w:p>
+        <w:p>
+          <w:r>
+            <w:rPr>
+              <w:b/>
+              <w:bCs/>
+              <w:noProof/>
+            </w:rPr>
+            <w:fldChar w:fldCharType="end"/>
+          </w:r>
+        </w:p>
+      </w:sdtContent>
+    </w:sdt>
+    <w:p>
+      <w:pPr>
+        <w:pStyle w:val="Heading2"/>
+        <w:rPr>
+          <w:lang w:val="en-US"/>
+        </w:rPr>
+        <w:sectPr>
+          <w:headerReference w:type="even" r:id="rId11"/>
+          <w:headerReference w:type="default" r:id="rId12"/>
+          <w:footerReference w:type="even" r:id="rId13"/>
+          <w:footerReference w:type="default" r:id="rId14"/>
+          <w:footerReference w:type="first" r:id="rId15"/>
+          <w:pgSz w:w="11900" w:h="16840"/>
+          <w:pgMar w:top="1440" w:right="1440" w:bottom="1440" w:left="1440" w:header="708" w:footer="708" w:gutter="0"/>
+          <w:cols w:space="708"/>
+          <w:titlePg/>
+          <w:docGrid w:linePitch="360"/>
+        </w:sectPr>
+      </w:pPr>
+      <w:bookmarkStart w:id="0" w:name="_GoBack"/>
+      <w:bookmarkEnd w:id="0"/>
+    </w:p>
     <w:p>
       <w:pPr>
         <w:pStyle w:val="Heading2"/>
@@ -898,11 +1798,11 @@
           <w:lang w:val="en-US"/>
         </w:rPr>
       </w:pPr>
+      <w:bookmarkStart w:id="1" w:name="_Toc376777099"/>
       <w:r>
         <w:rPr>
           <w:lang w:val="en-US"/>
         </w:rPr>
-        <w:lastRenderedPageBreak/>
         <w:t>Obarvení rozboru za</w:t>
       </w:r>
       <w:r>
@@ -911,6 +1811,7 @@
         </w:rPr>
         <w:t>dání z první části</w:t>
       </w:r>
+      <w:bookmarkEnd w:id="1"/>
     </w:p>
     <w:p>
       <w:pPr>
@@ -960,6 +1861,7 @@
           <w:lang w:val="en-US"/>
         </w:rPr>
       </w:pPr>
+      <w:bookmarkStart w:id="2" w:name="_Toc376777100"/>
       <w:r>
         <w:t>Stručné zadání</w:t>
       </w:r>
@@ -967,7 +1869,14 @@
         <w:rPr>
           <w:lang w:val="en-US"/>
         </w:rPr>
-        <w:t xml:space="preserve">: </w:t>
+        <w:t>:</w:t>
+      </w:r>
+      <w:bookmarkEnd w:id="2"/>
+      <w:r>
+        <w:rPr>
+          <w:lang w:val="en-US"/>
+        </w:rPr>
+        <w:t xml:space="preserve"> </w:t>
       </w:r>
     </w:p>
     <w:p>
@@ -1011,6 +1920,7 @@
       <w:pPr>
         <w:pStyle w:val="Heading3"/>
       </w:pPr>
+      <w:bookmarkStart w:id="3" w:name="_Toc376777101"/>
       <w:r>
         <w:t>Proces rezervace auta</w:t>
       </w:r>
@@ -1018,38 +1928,51 @@
         <w:t xml:space="preserve"> (pracovní cesty)</w:t>
       </w:r>
       <w:r>
-        <w:t xml:space="preserve">: </w:t>
+        <w:t>:</w:t>
+      </w:r>
+      <w:bookmarkEnd w:id="3"/>
+      <w:r>
+        <w:t xml:space="preserve"> </w:t>
       </w:r>
     </w:p>
     <w:p>
+      <w:r>
+        <w:t xml:space="preserve">Proces </w:t>
+      </w:r>
       <w:r>
         <w:rPr>
           <w:highlight w:val="red"/>
         </w:rPr>
-        <w:t>Zaměst</w:t>
-      </w:r>
-      <w:r>
-        <w:rPr>
-          <w:highlight w:val="red"/>
-        </w:rPr>
-        <w:t>n</w:t>
-      </w:r>
-      <w:r>
-        <w:rPr>
-          <w:highlight w:val="red"/>
-        </w:rPr>
-        <w:t>anec se přihlásí do systému</w:t>
-      </w:r>
-      <w:r>
-        <w:t xml:space="preserve"> evidující auta</w:t>
-      </w:r>
-      <w:r>
-        <w:t xml:space="preserve"> </w:t>
+        <w:t>rezervace automobilu</w:t>
+      </w:r>
+      <w:r>
+        <w:t xml:space="preserve"> probíhá následujícím způsobem. </w:t>
       </w:r>
       <w:r>
         <w:rPr>
           <w:highlight w:val="green"/>
         </w:rPr>
+        <w:t>Zaměst</w:t>
+      </w:r>
+      <w:r>
+        <w:rPr>
+          <w:highlight w:val="green"/>
+        </w:rPr>
+        <w:t>n</w:t>
+      </w:r>
+      <w:r>
+        <w:rPr>
+          <w:highlight w:val="green"/>
+        </w:rPr>
+        <w:t>anec se přihlásí do systému</w:t>
+      </w:r>
+      <w:r>
+        <w:t xml:space="preserve"> evidující auta</w:t>
+      </w:r>
+      <w:r>
+        <w:t xml:space="preserve"> </w:t>
+      </w:r>
+      <w:r>
         <w:t>prostřednictvím internetového prohlížeče</w:t>
       </w:r>
       <w:r>
@@ -1100,10 +2023,31 @@
         <w:t>upraví detaily</w:t>
       </w:r>
       <w:r>
-        <w:t xml:space="preserve"> a až poté schválí.</w:t>
-      </w:r>
-      <w:r>
-        <w:t xml:space="preserve"> Email o zamítnutí nebo potvrzení cesty s jejími detaily, přijde zaměstnanci, který cestu případně vykoná a vše se uloží do systému. </w:t>
+        <w:t xml:space="preserve"> a až poté </w:t>
+      </w:r>
+      <w:r>
+        <w:rPr>
+          <w:highlight w:val="cyan"/>
+        </w:rPr>
+        <w:t>schválí.</w:t>
+      </w:r>
+      <w:r>
+        <w:t xml:space="preserve"> </w:t>
+      </w:r>
+      <w:r>
+        <w:rPr>
+          <w:highlight w:val="cyan"/>
+        </w:rPr>
+        <w:t>Email o zamítnutí nebo potvrzení cesty s jejími detaily, přijde zaměstnanci</w:t>
+      </w:r>
+      <w:r>
+        <w:t>, který cestu</w:t>
+      </w:r>
+      <w:r>
+        <w:t xml:space="preserve"> případně vykoná a vše se uloží </w:t>
+      </w:r>
+      <w:r>
+        <w:t xml:space="preserve">do systému. </w:t>
       </w:r>
     </w:p>
     <w:p>
@@ -1171,6 +2115,7 @@
       <w:pPr>
         <w:pStyle w:val="Heading3"/>
       </w:pPr>
+      <w:bookmarkStart w:id="4" w:name="_Toc376777102"/>
       <w:r>
         <w:t xml:space="preserve">Proces </w:t>
       </w:r>
@@ -1180,6 +2125,7 @@
       <w:r>
         <w:t>:</w:t>
       </w:r>
+      <w:bookmarkEnd w:id="4"/>
     </w:p>
     <w:p>
       <w:r>
@@ -1202,37 +2148,76 @@
       </w:r>
       <w:r>
         <w:t xml:space="preserve">ci tuto agendu a ten mu </w:t>
+      </w:r>
+      <w:r>
+        <w:rPr>
+          <w:highlight w:val="cyan"/>
+        </w:rPr>
+        <w:t>předá doklady ke konkrétní</w:t>
+      </w:r>
+      <w:r>
+        <w:rPr>
+          <w:highlight w:val="cyan"/>
+        </w:rPr>
+        <w:t>mu autu.</w:t>
+      </w:r>
+      <w:r>
+        <w:t xml:space="preserve"> </w:t>
+      </w:r>
+      <w:r>
+        <w:t>Zaměstnanec</w:t>
+      </w:r>
+      <w:r>
+        <w:t xml:space="preserve"> dojede do garáže a tam podle pozice auta najde dané auto. </w:t>
+      </w:r>
+    </w:p>
+    <w:p>
+      <w:r>
+        <w:t xml:space="preserve">Po nasednutí do auta </w:t>
       </w:r>
       <w:r>
         <w:rPr>
           <w:highlight w:val="green"/>
         </w:rPr>
-        <w:t>předá doklady ke konkrétní</w:t>
+        <w:t>zkontroluje zda interiér auta na první pohled v pořádku</w:t>
+      </w:r>
+      <w:r>
+        <w:t xml:space="preserve"> nebo zda </w:t>
+      </w:r>
+      <w:r>
+        <w:rPr>
+          <w:highlight w:val="cyan"/>
+        </w:rPr>
+        <w:t>sedí udávaný počet ujetých kilometrů s kilometry napasaných v dokumentech auta</w:t>
+      </w:r>
+      <w:r>
+        <w:t xml:space="preserve">. Případné nesrovnalosti </w:t>
       </w:r>
       <w:r>
         <w:rPr>
           <w:highlight w:val="green"/>
         </w:rPr>
-        <w:t>mu autu.</w:t>
+        <w:t>zapíše do předávacích dokumentů</w:t>
       </w:r>
       <w:r>
         <w:t xml:space="preserve"> </w:t>
       </w:r>
       <w:r>
-        <w:t>Zaměstnanec</w:t>
-      </w:r>
-      <w:r>
-        <w:t xml:space="preserve"> dojede do garáže a tam podle pozice auta najde dané auto. </w:t>
+        <w:t>a vyrazí na cestu.</w:t>
+      </w:r>
+      <w:r>
+        <w:t xml:space="preserve"> </w:t>
       </w:r>
     </w:p>
     <w:p>
       <w:r>
-        <w:t xml:space="preserve">Po nasednutí do auta zkontroluje zda interiér auta na první pohled v pořádku nebo zda sedí udávaný počet ujetých kilometrů s kilometry napasaných v dokumentech auta. Případné nesrovnalosti zapíše do předávacích dokumentů a vyrazí na cestu. </w:t>
-      </w:r>
-    </w:p>
-    <w:p>
-      <w:r>
-        <w:t xml:space="preserve">Po vykonání cesty a při cestě zpět, </w:t>
+        <w:rPr>
+          <w:highlight w:val="red"/>
+        </w:rPr>
+        <w:t>Po vykonání cesty a při cestě zpět</w:t>
+      </w:r>
+      <w:r>
+        <w:t xml:space="preserve">, </w:t>
       </w:r>
       <w:r>
         <w:rPr>
@@ -1247,7 +2232,10 @@
         <w:t>atankuje plnou nadrz</w:t>
       </w:r>
       <w:r>
-        <w:t xml:space="preserve"> na urcene benzinove stanici. </w:t>
+        <w:t xml:space="preserve"> na určené čerpací</w:t>
+      </w:r>
+      <w:r>
+        <w:t xml:space="preserve"> stanici. </w:t>
       </w:r>
       <w:r>
         <w:rPr>
@@ -1269,9 +2257,21 @@
       </w:r>
       <w:r>
         <w:rPr>
+          <w:highlight w:val="cyan"/>
+        </w:rPr>
+        <w:t>Zapise ujete kilometry</w:t>
+      </w:r>
+      <w:r>
+        <w:rPr>
           <w:highlight w:val="green"/>
         </w:rPr>
-        <w:t>Zapise ujete kilometry, aktualni parkovaci misto a dalsi udaje o ceste.</w:t>
+        <w:t xml:space="preserve">, </w:t>
+      </w:r>
+      <w:r>
+        <w:rPr>
+          <w:highlight w:val="cyan"/>
+        </w:rPr>
+        <w:t>aktualni parkovaci misto a dalsi udaje o ceste.</w:t>
       </w:r>
       <w:r>
         <w:t xml:space="preserve"> </w:t>
@@ -1289,22 +2289,49 @@
         <w:rPr>
           <w:highlight w:val="cyan"/>
         </w:rPr>
-        <w:t>Dokumenty k autu prinese zamestnanci zodpovednemu za auta</w:t>
-      </w:r>
-      <w:r>
-        <w:t xml:space="preserve">. Zamestnanec zodpovedny za automobily </w:t>
+        <w:t xml:space="preserve">Dokumenty k autu </w:t>
       </w:r>
       <w:r>
         <w:rPr>
           <w:highlight w:val="cyan"/>
         </w:rPr>
-        <w:t>ulozi dokumenty od auta</w:t>
+        <w:t>přinese zamě</w:t>
       </w:r>
       <w:r>
         <w:rPr>
           <w:highlight w:val="cyan"/>
         </w:rPr>
-        <w:t xml:space="preserve"> k ostatnim od jinych aut</w:t>
+        <w:t>stnanci zodpovednemu za auta</w:t>
+      </w:r>
+      <w:r>
+        <w:t>. Zaměstnanec zodpovědný</w:t>
+      </w:r>
+      <w:r>
+        <w:t xml:space="preserve"> za automobily </w:t>
+      </w:r>
+      <w:r>
+        <w:rPr>
+          <w:highlight w:val="cyan"/>
+        </w:rPr>
+        <w:t>uloží</w:t>
+      </w:r>
+      <w:r>
+        <w:rPr>
+          <w:highlight w:val="cyan"/>
+        </w:rPr>
+        <w:t xml:space="preserve"> dokumenty od auta</w:t>
+      </w:r>
+      <w:r>
+        <w:rPr>
+          <w:highlight w:val="cyan"/>
+        </w:rPr>
+        <w:t xml:space="preserve"> k ostatním od jiný</w:t>
+      </w:r>
+      <w:r>
+        <w:rPr>
+          <w:highlight w:val="cyan"/>
+        </w:rPr>
+        <w:t>ch aut</w:t>
       </w:r>
       <w:r>
         <w:t xml:space="preserve">.  </w:t>
@@ -1314,6 +2341,7 @@
       <w:pPr>
         <w:pStyle w:val="Heading3"/>
       </w:pPr>
+      <w:bookmarkStart w:id="5" w:name="_Toc376777103"/>
       <w:r>
         <w:t>Prodložení</w:t>
       </w:r>
@@ -1326,6 +2354,7 @@
       <w:r>
         <w:t xml:space="preserve"> karty k vozu:</w:t>
       </w:r>
+      <w:bookmarkEnd w:id="5"/>
     </w:p>
     <w:p>
       <w:r>
@@ -1338,10 +2367,22 @@
         <w:t>zodpovědný</w:t>
       </w:r>
       <w:r>
-        <w:t xml:space="preserve"> za auta dostane </w:t>
-      </w:r>
-      <w:r>
-        <w:t>ze systému evidující auta prostřednictvím emailu informaci, že danému autu končí v nejbližší době platnost zelené</w:t>
+        <w:t xml:space="preserve"> za auta </w:t>
+      </w:r>
+      <w:r>
+        <w:rPr>
+          <w:highlight w:val="cyan"/>
+        </w:rPr>
+        <w:t xml:space="preserve">dostane </w:t>
+      </w:r>
+      <w:r>
+        <w:rPr>
+          <w:highlight w:val="cyan"/>
+        </w:rPr>
+        <w:t>ze systému evidující auta prostřednictvím emailu informaci</w:t>
+      </w:r>
+      <w:r>
+        <w:t>, že danému autu končí v nejbližší době platnost zelené</w:t>
       </w:r>
       <w:r>
         <w:t xml:space="preserve"> karty. </w:t>
@@ -1362,7 +2403,16 @@
         <w:t xml:space="preserve"> dokumenty</w:t>
       </w:r>
       <w:r>
-        <w:t xml:space="preserve"> pro pojištovnu, vloží je do obálky a tu dá sve sekretář</w:t>
+        <w:t xml:space="preserve"> pro pojištovnu, </w:t>
+      </w:r>
+      <w:r>
+        <w:rPr>
+          <w:highlight w:val="cyan"/>
+        </w:rPr>
+        <w:t>vloží je do obálky</w:t>
+      </w:r>
+      <w:r>
+        <w:t xml:space="preserve"> a tu dá sve sekretář</w:t>
       </w:r>
       <w:r>
         <w:t xml:space="preserve">ce. Ta </w:t>
@@ -1397,9 +2447,75 @@
     </w:p>
     <w:p>
       <w:r>
-        <w:t xml:space="preserve">Po odpovědi pojištovny a sekretářka vezme doručenou obálku se zelenou kartou zaměstananci zodpovednému za auta a ten vloží novou zelenou kartu k dokumentům k určenému automobilu. </w:t>
+        <w:t xml:space="preserve">Po odpovědi pojištovny a sekretářka </w:t>
+      </w:r>
+      <w:r>
+        <w:rPr>
+          <w:highlight w:val="cyan"/>
+        </w:rPr>
+        <w:t>vezme doručenou obálku se zelenou kartou</w:t>
+      </w:r>
+      <w:r>
+        <w:t xml:space="preserve"> zaměstananci zodpovednému za auta a ten </w:t>
+      </w:r>
+      <w:r>
+        <w:rPr>
+          <w:highlight w:val="green"/>
+        </w:rPr>
+        <w:t>vloží novou zelenou kartu k dokumentům k určenému automobilu</w:t>
+      </w:r>
+      <w:r>
+        <w:t xml:space="preserve">. </w:t>
       </w:r>
     </w:p>
+    <w:p/>
+    <w:p>
+      <w:pPr>
+        <w:pStyle w:val="Heading3"/>
+      </w:pPr>
+      <w:bookmarkStart w:id="6" w:name="_Toc376777104"/>
+      <w:r>
+        <w:t>Placení pokut</w:t>
+      </w:r>
+      <w:r>
+        <w:t>:</w:t>
+      </w:r>
+      <w:bookmarkEnd w:id="6"/>
+    </w:p>
+    <w:p>
+      <w:r>
+        <w:t xml:space="preserve">Zaměstananec dostane ze systému informaci, že na dané cestě byla udělana určitá pokuta, pokud byla pokuta udělena </w:t>
+      </w:r>
+    </w:p>
+    <w:p>
+      <w:pPr>
+        <w:pStyle w:val="Heading3"/>
+      </w:pPr>
+      <w:bookmarkStart w:id="7" w:name="_Toc376777105"/>
+      <w:r>
+        <w:t>Nákup automobilu</w:t>
+      </w:r>
+      <w:r>
+        <w:t>:</w:t>
+      </w:r>
+      <w:bookmarkEnd w:id="7"/>
+    </w:p>
+    <w:p/>
+    <w:p>
+      <w:pPr>
+        <w:pStyle w:val="Heading3"/>
+      </w:pPr>
+      <w:bookmarkStart w:id="8" w:name="_Toc376777106"/>
+      <w:r>
+        <w:t>Provedení technické prohlídky auta</w:t>
+      </w:r>
+      <w:r>
+        <w:t>:</w:t>
+      </w:r>
+      <w:bookmarkEnd w:id="8"/>
+    </w:p>
+    <w:p/>
+    <w:p/>
     <w:p>
       <w:pPr>
         <w:pStyle w:val="Heading2"/>
@@ -1407,12 +2523,14 @@
           <w:lang w:val="en-US"/>
         </w:rPr>
       </w:pPr>
+      <w:bookmarkStart w:id="9" w:name="_Toc376777107"/>
       <w:r>
         <w:rPr>
           <w:lang w:val="en-US"/>
         </w:rPr>
         <w:t>Rozšířená TPT - Ontologická úroveň, min 5 transakcí. - max. 7 bodu</w:t>
       </w:r>
+      <w:bookmarkEnd w:id="9"/>
     </w:p>
     <w:tbl>
       <w:tblPr>
@@ -1813,7 +2931,25 @@
                 <w:sz w:val="20"/>
                 <w:szCs w:val="16"/>
               </w:rPr>
-              <w:t>T3: Nákup auta</w:t>
+              <w:t xml:space="preserve">T3: Nákup </w:t>
+            </w:r>
+            <w:r>
+              <w:rPr>
+                <w:rFonts w:ascii="Calibri" w:eastAsiaTheme="majorEastAsia" w:hAnsi="Calibri" w:cstheme="majorBidi"/>
+                <w:b w:val="0"/>
+                <w:sz w:val="20"/>
+                <w:szCs w:val="16"/>
+              </w:rPr>
+              <w:t xml:space="preserve">nového </w:t>
+            </w:r>
+            <w:r>
+              <w:rPr>
+                <w:rFonts w:ascii="Calibri" w:eastAsiaTheme="majorEastAsia" w:hAnsi="Calibri" w:cstheme="majorBidi"/>
+                <w:b w:val="0"/>
+                <w:sz w:val="20"/>
+                <w:szCs w:val="16"/>
+              </w:rPr>
+              <w:t>auta</w:t>
             </w:r>
           </w:p>
         </w:tc>
@@ -2560,6 +3696,7 @@
           <w:lang w:val="en-US"/>
         </w:rPr>
       </w:pPr>
+      <w:bookmarkStart w:id="10" w:name="_Toc376777108"/>
       <w:r>
         <w:rPr>
           <w:lang w:val="en-US"/>
@@ -2576,17 +3713,15 @@
         <w:rPr>
           <w:lang w:val="en-US"/>
         </w:rPr>
-        <w:t xml:space="preserve"> transakcí do </w:t>
-      </w:r>
-      <w:hyperlink r:id="rId11" w:tooltip="semestralka:tabulka" w:history="1">
-        <w:r>
-          <w:rPr>
-            <w:color w:val="0E5E94"/>
-            <w:lang w:val="en-US"/>
-          </w:rPr>
-          <w:t>tabulky</w:t>
-        </w:r>
-      </w:hyperlink>
+        <w:t xml:space="preserve"> transakcí</w:t>
+      </w:r>
+      <w:bookmarkEnd w:id="10"/>
+      <w:r>
+        <w:rPr>
+          <w:lang w:val="en-US"/>
+        </w:rPr>
+        <w:t xml:space="preserve"> </w:t>
+      </w:r>
     </w:p>
     <w:p/>
     <w:tbl>
@@ -2970,6 +4105,655 @@
           </w:p>
         </w:tc>
       </w:tr>
+      <w:tr>
+        <w:tc>
+          <w:tcPr>
+            <w:tcW w:w="4618" w:type="dxa"/>
+          </w:tcPr>
+          <w:p/>
+          <w:p/>
+        </w:tc>
+        <w:tc>
+          <w:tcPr>
+            <w:tcW w:w="4618" w:type="dxa"/>
+          </w:tcPr>
+          <w:p/>
+          <w:p/>
+          <w:p/>
+          <w:p/>
+          <w:p/>
+        </w:tc>
+      </w:tr>
+      <w:tr>
+        <w:tc>
+          <w:tcPr>
+            <w:tcW w:w="4618" w:type="dxa"/>
+            <w:shd w:val="clear" w:color="auto" w:fill="95B3D7" w:themeFill="accent1" w:themeFillTint="99"/>
+          </w:tcPr>
+          <w:p>
+            <w:pPr>
+              <w:rPr>
+                <w:b/>
+              </w:rPr>
+            </w:pPr>
+            <w:r>
+              <w:rPr>
+                <w:b/>
+              </w:rPr>
+              <w:t>ID transakce:</w:t>
+            </w:r>
+          </w:p>
+        </w:tc>
+        <w:tc>
+          <w:tcPr>
+            <w:tcW w:w="4618" w:type="dxa"/>
+            <w:shd w:val="clear" w:color="auto" w:fill="95B3D7" w:themeFill="accent1" w:themeFillTint="99"/>
+          </w:tcPr>
+          <w:p>
+            <w:r>
+              <w:t>T</w:t>
+            </w:r>
+            <w:r>
+              <w:t>2</w:t>
+            </w:r>
+          </w:p>
+        </w:tc>
+      </w:tr>
+      <w:tr>
+        <w:trPr>
+          <w:trHeight w:val="288"/>
+        </w:trPr>
+        <w:tc>
+          <w:tcPr>
+            <w:tcW w:w="4618" w:type="dxa"/>
+            <w:shd w:val="clear" w:color="auto" w:fill="95B3D7" w:themeFill="accent1" w:themeFillTint="99"/>
+          </w:tcPr>
+          <w:p>
+            <w:pPr>
+              <w:rPr>
+                <w:b/>
+              </w:rPr>
+            </w:pPr>
+            <w:r>
+              <w:rPr>
+                <w:b/>
+              </w:rPr>
+              <w:t>Název transakce:</w:t>
+            </w:r>
+          </w:p>
+        </w:tc>
+        <w:tc>
+          <w:tcPr>
+            <w:tcW w:w="4618" w:type="dxa"/>
+            <w:shd w:val="clear" w:color="auto" w:fill="95B3D7" w:themeFill="accent1" w:themeFillTint="99"/>
+          </w:tcPr>
+          <w:p>
+            <w:pPr>
+              <w:rPr>
+                <w:lang w:val="cs-CZ"/>
+              </w:rPr>
+            </w:pPr>
+            <w:r>
+              <w:t>Proveden</w:t>
+            </w:r>
+            <w:r>
+              <w:rPr>
+                <w:lang w:val="cs-CZ"/>
+              </w:rPr>
+              <w:t>í technické prohlídky auta</w:t>
+            </w:r>
+          </w:p>
+        </w:tc>
+      </w:tr>
+      <w:tr>
+        <w:tc>
+          <w:tcPr>
+            <w:tcW w:w="4618" w:type="dxa"/>
+            <w:shd w:val="clear" w:color="auto" w:fill="95B3D7" w:themeFill="accent1" w:themeFillTint="99"/>
+          </w:tcPr>
+          <w:p>
+            <w:pPr>
+              <w:rPr>
+                <w:b/>
+              </w:rPr>
+            </w:pPr>
+            <w:r>
+              <w:rPr>
+                <w:b/>
+              </w:rPr>
+              <w:t>Produkt:</w:t>
+            </w:r>
+          </w:p>
+        </w:tc>
+        <w:tc>
+          <w:tcPr>
+            <w:tcW w:w="4618" w:type="dxa"/>
+            <w:shd w:val="clear" w:color="auto" w:fill="95B3D7" w:themeFill="accent1" w:themeFillTint="99"/>
+          </w:tcPr>
+          <w:p>
+            <w:pPr>
+              <w:rPr>
+                <w:lang w:val="cs-CZ"/>
+              </w:rPr>
+            </w:pPr>
+            <w:r>
+              <w:t>Výstup z provedené technické kontroly</w:t>
+            </w:r>
+          </w:p>
+        </w:tc>
+      </w:tr>
+      <w:tr>
+        <w:tc>
+          <w:tcPr>
+            <w:tcW w:w="4618" w:type="dxa"/>
+          </w:tcPr>
+          <w:p>
+            <w:r>
+              <w:t>Request</w:t>
+            </w:r>
+          </w:p>
+        </w:tc>
+        <w:tc>
+          <w:tcPr>
+            <w:tcW w:w="4618" w:type="dxa"/>
+          </w:tcPr>
+          <w:p>
+            <w:r>
+              <w:t>Upomínka v systému evidující auta</w:t>
+            </w:r>
+          </w:p>
+          <w:p/>
+        </w:tc>
+      </w:tr>
+      <w:tr>
+        <w:tc>
+          <w:tcPr>
+            <w:tcW w:w="4618" w:type="dxa"/>
+          </w:tcPr>
+          <w:p>
+            <w:r>
+              <w:t>Promise</w:t>
+            </w:r>
+          </w:p>
+        </w:tc>
+        <w:tc>
+          <w:tcPr>
+            <w:tcW w:w="4618" w:type="dxa"/>
+          </w:tcPr>
+          <w:p>
+            <w:r>
+              <w:t xml:space="preserve">Zaměstnanec společnosti </w:t>
+            </w:r>
+            <w:r>
+              <w:t>zadá do systému čas a datum objednané technické kontroly</w:t>
+            </w:r>
+          </w:p>
+        </w:tc>
+      </w:tr>
+      <w:tr>
+        <w:trPr>
+          <w:trHeight w:val="652"/>
+        </w:trPr>
+        <w:tc>
+          <w:tcPr>
+            <w:tcW w:w="4618" w:type="dxa"/>
+          </w:tcPr>
+          <w:p>
+            <w:r>
+              <w:t>State</w:t>
+            </w:r>
+          </w:p>
+        </w:tc>
+        <w:tc>
+          <w:tcPr>
+            <w:tcW w:w="4618" w:type="dxa"/>
+          </w:tcPr>
+          <w:p>
+            <w:r>
+              <w:t xml:space="preserve">Zaměstnanec </w:t>
+            </w:r>
+            <w:r>
+              <w:t>dojede s automobilem na technickou kontrolu</w:t>
+            </w:r>
+          </w:p>
+        </w:tc>
+      </w:tr>
+      <w:tr>
+        <w:tc>
+          <w:tcPr>
+            <w:tcW w:w="4618" w:type="dxa"/>
+          </w:tcPr>
+          <w:p>
+            <w:r>
+              <w:t>Accept</w:t>
+            </w:r>
+          </w:p>
+        </w:tc>
+        <w:tc>
+          <w:tcPr>
+            <w:tcW w:w="4618" w:type="dxa"/>
+          </w:tcPr>
+          <w:p>
+            <w:r>
+              <w:t>Zaměstananec si převezme auto s provedenou technickou kontrolou</w:t>
+            </w:r>
+          </w:p>
+        </w:tc>
+      </w:tr>
+      <w:tr>
+        <w:tc>
+          <w:tcPr>
+            <w:tcW w:w="4618" w:type="dxa"/>
+          </w:tcPr>
+          <w:p>
+            <w:r>
+              <w:t>Decline</w:t>
+            </w:r>
+          </w:p>
+        </w:tc>
+        <w:tc>
+          <w:tcPr>
+            <w:tcW w:w="4618" w:type="dxa"/>
+          </w:tcPr>
+          <w:p>
+            <w:r>
+              <w:t xml:space="preserve">Pokud je </w:t>
+            </w:r>
+            <w:r>
+              <w:t>stanice technické kontroly</w:t>
+            </w:r>
+            <w:r>
+              <w:t xml:space="preserve"> </w:t>
+            </w:r>
+            <w:r>
+              <w:t>vytížena, odmítne přijetí automobilu.</w:t>
+            </w:r>
+          </w:p>
+        </w:tc>
+      </w:tr>
+      <w:tr>
+        <w:tc>
+          <w:tcPr>
+            <w:tcW w:w="4618" w:type="dxa"/>
+          </w:tcPr>
+          <w:p>
+            <w:r>
+              <w:t>Reject</w:t>
+            </w:r>
+          </w:p>
+        </w:tc>
+        <w:tc>
+          <w:tcPr>
+            <w:tcW w:w="4618" w:type="dxa"/>
+          </w:tcPr>
+          <w:p>
+            <w:r>
+              <w:t>Stanice technické kontroly odmítne převzít automobil z důvodu, například že pro tento typ automobilunemá osvedceni</w:t>
+            </w:r>
+          </w:p>
+        </w:tc>
+      </w:tr>
+      <w:tr>
+        <w:tc>
+          <w:tcPr>
+            <w:tcW w:w="4618" w:type="dxa"/>
+          </w:tcPr>
+          <w:p>
+            <w:r>
+              <w:t>Revoke request</w:t>
+            </w:r>
+          </w:p>
+        </w:tc>
+        <w:tc>
+          <w:tcPr>
+            <w:tcW w:w="4618" w:type="dxa"/>
+          </w:tcPr>
+          <w:p>
+            <w:r>
+              <w:t>Zaměstananec nepředá automobil k technické kontrole z důvodu náhlé poruchy automobilu</w:t>
+            </w:r>
+          </w:p>
+        </w:tc>
+      </w:tr>
+      <w:tr>
+        <w:tc>
+          <w:tcPr>
+            <w:tcW w:w="4618" w:type="dxa"/>
+          </w:tcPr>
+          <w:p>
+            <w:r>
+              <w:t>Revoke promise</w:t>
+            </w:r>
+          </w:p>
+        </w:tc>
+        <w:tc>
+          <w:tcPr>
+            <w:tcW w:w="4618" w:type="dxa"/>
+          </w:tcPr>
+          <w:p/>
+        </w:tc>
+      </w:tr>
+      <w:tr>
+        <w:tc>
+          <w:tcPr>
+            <w:tcW w:w="4618" w:type="dxa"/>
+          </w:tcPr>
+          <w:p>
+            <w:r>
+              <w:t>Revoke statement</w:t>
+            </w:r>
+          </w:p>
+        </w:tc>
+        <w:tc>
+          <w:tcPr>
+            <w:tcW w:w="4618" w:type="dxa"/>
+          </w:tcPr>
+          <w:p>
+            <w:pPr>
+              <w:rPr>
+                <w:lang w:val="cs-CZ"/>
+              </w:rPr>
+            </w:pPr>
+          </w:p>
+        </w:tc>
+      </w:tr>
+      <w:tr>
+        <w:tc>
+          <w:tcPr>
+            <w:tcW w:w="4618" w:type="dxa"/>
+          </w:tcPr>
+          <w:p>
+            <w:r>
+              <w:t>Revoke acceptance</w:t>
+            </w:r>
+          </w:p>
+        </w:tc>
+        <w:tc>
+          <w:tcPr>
+            <w:tcW w:w="4618" w:type="dxa"/>
+          </w:tcPr>
+          <w:p/>
+        </w:tc>
+      </w:tr>
+      <w:tr>
+        <w:tc>
+          <w:tcPr>
+            <w:tcW w:w="4618" w:type="dxa"/>
+            <w:shd w:val="clear" w:color="auto" w:fill="95B3D7" w:themeFill="accent1" w:themeFillTint="99"/>
+          </w:tcPr>
+          <w:p>
+            <w:r>
+              <w:rPr>
+                <w:b/>
+              </w:rPr>
+              <w:t>ID transakce:</w:t>
+            </w:r>
+          </w:p>
+        </w:tc>
+        <w:tc>
+          <w:tcPr>
+            <w:tcW w:w="4618" w:type="dxa"/>
+            <w:shd w:val="clear" w:color="auto" w:fill="95B3D7" w:themeFill="accent1" w:themeFillTint="99"/>
+          </w:tcPr>
+          <w:p>
+            <w:r>
+              <w:t>T</w:t>
+            </w:r>
+            <w:r>
+              <w:t>3</w:t>
+            </w:r>
+          </w:p>
+        </w:tc>
+      </w:tr>
+      <w:tr>
+        <w:tc>
+          <w:tcPr>
+            <w:tcW w:w="4618" w:type="dxa"/>
+            <w:shd w:val="clear" w:color="auto" w:fill="95B3D7" w:themeFill="accent1" w:themeFillTint="99"/>
+          </w:tcPr>
+          <w:p>
+            <w:pPr>
+              <w:rPr>
+                <w:b/>
+              </w:rPr>
+            </w:pPr>
+            <w:r>
+              <w:rPr>
+                <w:b/>
+              </w:rPr>
+              <w:t>Název transakce:</w:t>
+            </w:r>
+          </w:p>
+        </w:tc>
+        <w:tc>
+          <w:tcPr>
+            <w:tcW w:w="4618" w:type="dxa"/>
+            <w:shd w:val="clear" w:color="auto" w:fill="95B3D7" w:themeFill="accent1" w:themeFillTint="99"/>
+          </w:tcPr>
+          <w:p>
+            <w:r>
+              <w:t>Nákup nového auta</w:t>
+            </w:r>
+          </w:p>
+        </w:tc>
+      </w:tr>
+      <w:tr>
+        <w:tc>
+          <w:tcPr>
+            <w:tcW w:w="4618" w:type="dxa"/>
+            <w:shd w:val="clear" w:color="auto" w:fill="95B3D7" w:themeFill="accent1" w:themeFillTint="99"/>
+          </w:tcPr>
+          <w:p>
+            <w:pPr>
+              <w:rPr>
+                <w:b/>
+              </w:rPr>
+            </w:pPr>
+            <w:r>
+              <w:rPr>
+                <w:b/>
+              </w:rPr>
+              <w:t>Produkt:</w:t>
+            </w:r>
+          </w:p>
+        </w:tc>
+        <w:tc>
+          <w:tcPr>
+            <w:tcW w:w="4618" w:type="dxa"/>
+            <w:shd w:val="clear" w:color="auto" w:fill="95B3D7" w:themeFill="accent1" w:themeFillTint="99"/>
+          </w:tcPr>
+          <w:p>
+            <w:r>
+              <w:t>Nový automobil</w:t>
+            </w:r>
+          </w:p>
+        </w:tc>
+      </w:tr>
+      <w:tr>
+        <w:tc>
+          <w:tcPr>
+            <w:tcW w:w="4618" w:type="dxa"/>
+          </w:tcPr>
+          <w:p>
+            <w:pPr>
+              <w:rPr>
+                <w:b/>
+              </w:rPr>
+            </w:pPr>
+            <w:r>
+              <w:t>Request</w:t>
+            </w:r>
+          </w:p>
+        </w:tc>
+        <w:tc>
+          <w:tcPr>
+            <w:tcW w:w="4618" w:type="dxa"/>
+          </w:tcPr>
+          <w:p/>
+        </w:tc>
+      </w:tr>
+      <w:tr>
+        <w:tc>
+          <w:tcPr>
+            <w:tcW w:w="4618" w:type="dxa"/>
+          </w:tcPr>
+          <w:p>
+            <w:r>
+              <w:t>Promise</w:t>
+            </w:r>
+          </w:p>
+        </w:tc>
+        <w:tc>
+          <w:tcPr>
+            <w:tcW w:w="4618" w:type="dxa"/>
+          </w:tcPr>
+          <w:p/>
+        </w:tc>
+      </w:tr>
+      <w:tr>
+        <w:tc>
+          <w:tcPr>
+            <w:tcW w:w="4618" w:type="dxa"/>
+          </w:tcPr>
+          <w:p>
+            <w:r>
+              <w:t>State</w:t>
+            </w:r>
+          </w:p>
+        </w:tc>
+        <w:tc>
+          <w:tcPr>
+            <w:tcW w:w="4618" w:type="dxa"/>
+          </w:tcPr>
+          <w:p/>
+        </w:tc>
+      </w:tr>
+      <w:tr>
+        <w:tc>
+          <w:tcPr>
+            <w:tcW w:w="4618" w:type="dxa"/>
+          </w:tcPr>
+          <w:p>
+            <w:r>
+              <w:t>Accept</w:t>
+            </w:r>
+          </w:p>
+        </w:tc>
+        <w:tc>
+          <w:tcPr>
+            <w:tcW w:w="4618" w:type="dxa"/>
+          </w:tcPr>
+          <w:p/>
+        </w:tc>
+      </w:tr>
+      <w:tr>
+        <w:tc>
+          <w:tcPr>
+            <w:tcW w:w="4618" w:type="dxa"/>
+          </w:tcPr>
+          <w:p>
+            <w:r>
+              <w:t>Decline</w:t>
+            </w:r>
+          </w:p>
+        </w:tc>
+        <w:tc>
+          <w:tcPr>
+            <w:tcW w:w="4618" w:type="dxa"/>
+          </w:tcPr>
+          <w:p/>
+        </w:tc>
+      </w:tr>
+      <w:tr>
+        <w:tc>
+          <w:tcPr>
+            <w:tcW w:w="4618" w:type="dxa"/>
+          </w:tcPr>
+          <w:p>
+            <w:r>
+              <w:t>Reject</w:t>
+            </w:r>
+          </w:p>
+        </w:tc>
+        <w:tc>
+          <w:tcPr>
+            <w:tcW w:w="4618" w:type="dxa"/>
+          </w:tcPr>
+          <w:p/>
+        </w:tc>
+      </w:tr>
+      <w:tr>
+        <w:tc>
+          <w:tcPr>
+            <w:tcW w:w="4618" w:type="dxa"/>
+          </w:tcPr>
+          <w:p>
+            <w:r>
+              <w:t>Revoke request</w:t>
+            </w:r>
+          </w:p>
+        </w:tc>
+        <w:tc>
+          <w:tcPr>
+            <w:tcW w:w="4618" w:type="dxa"/>
+          </w:tcPr>
+          <w:p/>
+        </w:tc>
+      </w:tr>
+      <w:tr>
+        <w:tc>
+          <w:tcPr>
+            <w:tcW w:w="4618" w:type="dxa"/>
+          </w:tcPr>
+          <w:p>
+            <w:r>
+              <w:t>Revoke promise</w:t>
+            </w:r>
+          </w:p>
+        </w:tc>
+        <w:tc>
+          <w:tcPr>
+            <w:tcW w:w="4618" w:type="dxa"/>
+          </w:tcPr>
+          <w:p/>
+        </w:tc>
+      </w:tr>
+      <w:tr>
+        <w:tc>
+          <w:tcPr>
+            <w:tcW w:w="4618" w:type="dxa"/>
+          </w:tcPr>
+          <w:p>
+            <w:r>
+              <w:t>Revoke statement</w:t>
+            </w:r>
+          </w:p>
+        </w:tc>
+        <w:tc>
+          <w:tcPr>
+            <w:tcW w:w="4618" w:type="dxa"/>
+          </w:tcPr>
+          <w:p/>
+        </w:tc>
+      </w:tr>
+      <w:tr>
+        <w:tc>
+          <w:tcPr>
+            <w:tcW w:w="4618" w:type="dxa"/>
+          </w:tcPr>
+          <w:p>
+            <w:r>
+              <w:t>Revoke acceptance</w:t>
+            </w:r>
+          </w:p>
+        </w:tc>
+        <w:tc>
+          <w:tcPr>
+            <w:tcW w:w="4618" w:type="dxa"/>
+          </w:tcPr>
+          <w:p/>
+        </w:tc>
+      </w:tr>
     </w:tbl>
     <w:p>
       <w:pPr>
@@ -2978,12 +4762,22 @@
           <w:lang w:val="en-US"/>
         </w:rPr>
       </w:pPr>
+    </w:p>
+    <w:p>
+      <w:pPr>
+        <w:pStyle w:val="Heading2"/>
+        <w:rPr>
+          <w:lang w:val="en-US"/>
+        </w:rPr>
+      </w:pPr>
+      <w:bookmarkStart w:id="11" w:name="_Toc376777109"/>
       <w:r>
         <w:rPr>
           <w:lang w:val="en-US"/>
         </w:rPr>
         <w:t>DEMO modely</w:t>
       </w:r>
+      <w:bookmarkEnd w:id="11"/>
     </w:p>
     <w:p>
       <w:pPr>
@@ -2992,6 +4786,7 @@
           <w:lang w:val="en-US"/>
         </w:rPr>
       </w:pPr>
+      <w:bookmarkStart w:id="12" w:name="_Toc376777110"/>
       <w:r>
         <w:rPr>
           <w:lang w:val="en-US"/>
@@ -3021,7 +4816,7 @@
                     </pic:cNvPicPr>
                   </pic:nvPicPr>
                   <pic:blipFill>
-                    <a:blip r:embed="rId12">
+                    <a:blip r:embed="rId16">
                       <a:extLst>
                         <a:ext uri="{28A0092B-C50C-407E-A947-70E740481C1C}">
                           <a14:useLocalDpi xmlns:a14="http://schemas.microsoft.com/office/drawing/2010/main" val="0"/>
@@ -3052,6 +4847,7 @@
           </wp:inline>
         </w:drawing>
       </w:r>
+      <w:bookmarkEnd w:id="12"/>
     </w:p>
     <w:p>
       <w:pPr>
@@ -3060,22 +4856,73 @@
           <w:lang w:val="en-US"/>
         </w:rPr>
       </w:pPr>
+      <w:bookmarkStart w:id="13" w:name="_Toc376777111"/>
       <w:r>
         <w:rPr>
           <w:lang w:val="en-US"/>
         </w:rPr>
         <w:t>PSD</w:t>
       </w:r>
+      <w:bookmarkEnd w:id="13"/>
     </w:p>
+    <w:p/>
     <w:p>
-      <w:bookmarkStart w:id="0" w:name="_GoBack"/>
-      <w:bookmarkEnd w:id="0"/>
+      <w:r>
+        <w:rPr>
+          <w:noProof/>
+          <w:lang w:val="en-US"/>
+        </w:rPr>
+        <w:drawing>
+          <wp:inline distT="0" distB="0" distL="0" distR="0" wp14:anchorId="5E442614" wp14:editId="23A33F68">
+            <wp:extent cx="5727700" cy="6858000"/>
+            <wp:effectExtent l="0" t="0" r="12700" b="0"/>
+            <wp:docPr id="3" name="Picture 3" descr="Macintosh HD:Users:lukaspechac:Documents:Lukas:referáty a věci do školy:CVUT - FIT:KOM:CarSharing:PSD.jpg"/>
+            <wp:cNvGraphicFramePr>
+              <a:graphicFrameLocks xmlns:a="http://schemas.openxmlformats.org/drawingml/2006/main" noChangeAspect="1"/>
+            </wp:cNvGraphicFramePr>
+            <a:graphic xmlns:a="http://schemas.openxmlformats.org/drawingml/2006/main">
+              <a:graphicData uri="http://schemas.openxmlformats.org/drawingml/2006/picture">
+                <pic:pic xmlns:pic="http://schemas.openxmlformats.org/drawingml/2006/picture">
+                  <pic:nvPicPr>
+                    <pic:cNvPr id="0" name="Picture 1" descr="Macintosh HD:Users:lukaspechac:Documents:Lukas:referáty a věci do školy:CVUT - FIT:KOM:CarSharing:PSD.jpg"/>
+                    <pic:cNvPicPr>
+                      <a:picLocks noChangeAspect="1" noChangeArrowheads="1"/>
+                    </pic:cNvPicPr>
+                  </pic:nvPicPr>
+                  <pic:blipFill>
+                    <a:blip r:embed="rId17">
+                      <a:extLst>
+                        <a:ext uri="{28A0092B-C50C-407E-A947-70E740481C1C}">
+                          <a14:useLocalDpi xmlns:a14="http://schemas.microsoft.com/office/drawing/2010/main" val="0"/>
+                        </a:ext>
+                      </a:extLst>
+                    </a:blip>
+                    <a:srcRect/>
+                    <a:stretch>
+                      <a:fillRect/>
+                    </a:stretch>
+                  </pic:blipFill>
+                  <pic:spPr bwMode="auto">
+                    <a:xfrm>
+                      <a:off x="0" y="0"/>
+                      <a:ext cx="5727700" cy="6858000"/>
+                    </a:xfrm>
+                    <a:prstGeom prst="rect">
+                      <a:avLst/>
+                    </a:prstGeom>
+                    <a:noFill/>
+                    <a:ln>
+                      <a:noFill/>
+                    </a:ln>
+                  </pic:spPr>
+                </pic:pic>
+              </a:graphicData>
+            </a:graphic>
+          </wp:inline>
+        </w:drawing>
+      </w:r>
     </w:p>
     <w:sectPr>
-      <w:headerReference w:type="even" r:id="rId13"/>
-      <w:headerReference w:type="default" r:id="rId14"/>
-      <w:footerReference w:type="even" r:id="rId15"/>
-      <w:footerReference w:type="default" r:id="rId16"/>
       <w:pgSz w:w="11900" w:h="16840"/>
       <w:pgMar w:top="1440" w:right="1440" w:bottom="1440" w:left="1440" w:header="708" w:footer="708" w:gutter="0"/>
       <w:cols w:space="708"/>
@@ -3134,7 +4981,7 @@
         <w:rStyle w:val="PageNumber"/>
         <w:noProof/>
       </w:rPr>
-      <w:t>4</w:t>
+      <w:t>8</w:t>
     </w:r>
     <w:r>
       <w:rPr>
@@ -3175,7 +5022,7 @@
         <w:rStyle w:val="PageNumber"/>
         <w:noProof/>
       </w:rPr>
-      <w:t>5</w:t>
+      <w:t>7</w:t>
     </w:r>
     <w:r>
       <w:rPr>
@@ -3183,6 +5030,57 @@
       </w:rPr>
       <w:fldChar w:fldCharType="end"/>
     </w:r>
+  </w:p>
+</w:ftr>
+</file>
+
+<file path=word/footer3.xml><?xml version="1.0" encoding="utf-8"?>
+<w:ftr xmlns:wpc="http://schemas.microsoft.com/office/word/2010/wordprocessingCanvas" xmlns:mo="http://schemas.microsoft.com/office/mac/office/2008/main" xmlns:mc="http://schemas.openxmlformats.org/markup-compatibility/2006" xmlns:mv="urn:schemas-microsoft-com:mac:vml" xmlns:o="urn:schemas-microsoft-com:office:office" xmlns:r="http://schemas.openxmlformats.org/officeDocument/2006/relationships" xmlns:m="http://schemas.openxmlformats.org/officeDocument/2006/math" xmlns:v="urn:schemas-microsoft-com:vml" xmlns:wp14="http://schemas.microsoft.com/office/word/2010/wordprocessingDrawing" xmlns:wp="http://schemas.openxmlformats.org/drawingml/2006/wordprocessingDrawing" xmlns:w10="urn:schemas-microsoft-com:office:word" xmlns:w="http://schemas.openxmlformats.org/wordprocessingml/2006/main" xmlns:w14="http://schemas.microsoft.com/office/word/2010/wordml" xmlns:wpg="http://schemas.microsoft.com/office/word/2010/wordprocessingGroup" xmlns:wpi="http://schemas.microsoft.com/office/word/2010/wordprocessingInk" xmlns:wne="http://schemas.microsoft.com/office/word/2006/wordml" xmlns:wps="http://schemas.microsoft.com/office/word/2010/wordprocessingShape" mc:Ignorable="w14 wp14">
+  <w:p>
+    <w:pPr>
+      <w:pStyle w:val="Footer"/>
+      <w:framePr w:wrap="around" w:vAnchor="text" w:hAnchor="margin" w:y="1"/>
+      <w:rPr>
+        <w:rStyle w:val="PageNumber"/>
+      </w:rPr>
+    </w:pPr>
+    <w:r>
+      <w:rPr>
+        <w:rStyle w:val="PageNumber"/>
+      </w:rPr>
+      <w:fldChar w:fldCharType="begin"/>
+    </w:r>
+    <w:r>
+      <w:rPr>
+        <w:rStyle w:val="PageNumber"/>
+      </w:rPr>
+      <w:instrText xml:space="preserve">PAGE  </w:instrText>
+    </w:r>
+    <w:r>
+      <w:rPr>
+        <w:rStyle w:val="PageNumber"/>
+      </w:rPr>
+      <w:fldChar w:fldCharType="separate"/>
+    </w:r>
+    <w:r>
+      <w:rPr>
+        <w:rStyle w:val="PageNumber"/>
+        <w:noProof/>
+      </w:rPr>
+      <w:t>1</w:t>
+    </w:r>
+    <w:r>
+      <w:rPr>
+        <w:rStyle w:val="PageNumber"/>
+      </w:rPr>
+      <w:fldChar w:fldCharType="end"/>
+    </w:r>
+  </w:p>
+  <w:p>
+    <w:pPr>
+      <w:pStyle w:val="Footer"/>
+      <w:ind w:right="360" w:firstLine="360"/>
+    </w:pPr>
   </w:p>
 </w:ftr>
 </file>
@@ -3221,7 +5119,6 @@
       <w:dataBinding w:prefixMappings="xmlns:ns0='http://schemas.openxmlformats.org/package/2006/metadata/core-properties' xmlns:ns1='http://purl.org/dc/elements/1.1/'" w:xpath="/ns0:coreProperties[1]/ns1:title[1]" w:storeItemID="{6C3C8BC8-F283-45AE-878A-BAB7291924A1}"/>
       <w:text/>
     </w:sdtPr>
-    <w:sdtEndPr/>
     <w:sdtContent>
       <w:p>
         <w:pPr>
@@ -3240,7 +5137,7 @@
             <w:rFonts w:ascii="Cambria" w:hAnsi="Cambria"/>
             <w:lang w:val="en-US"/>
           </w:rPr>
-          <w:t>Car sharing v rámci společnosti XY</w:t>
+          <w:t>Car sharing v rámci společnosti XY       (2. část)</w:t>
         </w:r>
       </w:p>
     </w:sdtContent>
@@ -3252,9 +5149,6 @@
       </w:rPr>
       <w:alias w:val="Date"/>
       <w:id w:val="77547044"/>
-      <w:placeholder>
-        <w:docPart w:val="7EC16DEE5A04E44483D63E252328EFC6"/>
-      </w:placeholder>
       <w:dataBinding w:prefixMappings="xmlns:ns0='http://schemas.microsoft.com/office/2006/coverPageProps'" w:xpath="/ns0:CoverPageProperties[1]/ns0:PublishDate[1]" w:storeItemID="{55AF091B-3C7A-41E3-B477-F2FDAA23CFDA}"/>
       <w:date>
         <w:dateFormat w:val="MMMM d, yyyy"/>
@@ -3263,7 +5157,6 @@
         <w:calendar w:val="gregorian"/>
       </w:date>
     </w:sdtPr>
-    <w:sdtEndPr/>
     <w:sdtContent>
       <w:p>
         <w:pPr>
@@ -3306,7 +5199,6 @@
       <w:dataBinding w:prefixMappings="xmlns:ns0='http://schemas.openxmlformats.org/package/2006/metadata/core-properties' xmlns:ns1='http://purl.org/dc/elements/1.1/'" w:xpath="/ns0:coreProperties[1]/ns1:title[1]" w:storeItemID="{6C3C8BC8-F283-45AE-878A-BAB7291924A1}"/>
       <w:text/>
     </w:sdtPr>
-    <w:sdtEndPr/>
     <w:sdtContent>
       <w:p>
         <w:pPr>
@@ -3325,7 +5217,7 @@
             <w:rFonts w:ascii="Cambria" w:hAnsi="Cambria"/>
             <w:lang w:val="en-US"/>
           </w:rPr>
-          <w:t>Car sharing v rámci společnosti XY</w:t>
+          <w:t>Car sharing v rámci společnosti XY       (2. část)</w:t>
         </w:r>
       </w:p>
     </w:sdtContent>
@@ -3345,7 +5237,6 @@
         <w:calendar w:val="gregorian"/>
       </w:date>
     </w:sdtPr>
-    <w:sdtEndPr/>
     <w:sdtContent>
       <w:p>
         <w:pPr>
@@ -4405,6 +6296,176 @@
       <w:szCs w:val="18"/>
     </w:rPr>
   </w:style>
+  <w:style w:type="paragraph" w:styleId="TOCHeading">
+    <w:name w:val="TOC Heading"/>
+    <w:basedOn w:val="Heading1"/>
+    <w:next w:val="Normal"/>
+    <w:uiPriority w:val="39"/>
+    <w:unhideWhenUsed/>
+    <w:qFormat/>
+    <w:rsid w:val="00554D46"/>
+    <w:pPr>
+      <w:spacing w:line="276" w:lineRule="auto"/>
+      <w:outlineLvl w:val="9"/>
+    </w:pPr>
+    <w:rPr>
+      <w:color w:val="365F91" w:themeColor="accent1" w:themeShade="BF"/>
+      <w:sz w:val="28"/>
+      <w:szCs w:val="28"/>
+      <w:lang w:val="en-US"/>
+    </w:rPr>
+  </w:style>
+  <w:style w:type="paragraph" w:styleId="TOC2">
+    <w:name w:val="toc 2"/>
+    <w:basedOn w:val="Normal"/>
+    <w:next w:val="Normal"/>
+    <w:autoRedefine/>
+    <w:uiPriority w:val="39"/>
+    <w:unhideWhenUsed/>
+    <w:rsid w:val="00554D46"/>
+    <w:pPr>
+      <w:ind w:left="240"/>
+    </w:pPr>
+    <w:rPr>
+      <w:b/>
+      <w:sz w:val="22"/>
+      <w:szCs w:val="22"/>
+    </w:rPr>
+  </w:style>
+  <w:style w:type="paragraph" w:styleId="TOC3">
+    <w:name w:val="toc 3"/>
+    <w:basedOn w:val="Normal"/>
+    <w:next w:val="Normal"/>
+    <w:autoRedefine/>
+    <w:uiPriority w:val="39"/>
+    <w:unhideWhenUsed/>
+    <w:rsid w:val="00554D46"/>
+    <w:pPr>
+      <w:ind w:left="480"/>
+    </w:pPr>
+    <w:rPr>
+      <w:sz w:val="22"/>
+      <w:szCs w:val="22"/>
+    </w:rPr>
+  </w:style>
+  <w:style w:type="paragraph" w:styleId="TOC1">
+    <w:name w:val="toc 1"/>
+    <w:basedOn w:val="Normal"/>
+    <w:next w:val="Normal"/>
+    <w:autoRedefine/>
+    <w:uiPriority w:val="39"/>
+    <w:semiHidden/>
+    <w:unhideWhenUsed/>
+    <w:rsid w:val="00554D46"/>
+    <w:pPr>
+      <w:spacing w:before="120"/>
+    </w:pPr>
+    <w:rPr>
+      <w:b/>
+    </w:rPr>
+  </w:style>
+  <w:style w:type="paragraph" w:styleId="TOC4">
+    <w:name w:val="toc 4"/>
+    <w:basedOn w:val="Normal"/>
+    <w:next w:val="Normal"/>
+    <w:autoRedefine/>
+    <w:uiPriority w:val="39"/>
+    <w:semiHidden/>
+    <w:unhideWhenUsed/>
+    <w:rsid w:val="00554D46"/>
+    <w:pPr>
+      <w:ind w:left="720"/>
+    </w:pPr>
+    <w:rPr>
+      <w:sz w:val="20"/>
+      <w:szCs w:val="20"/>
+    </w:rPr>
+  </w:style>
+  <w:style w:type="paragraph" w:styleId="TOC5">
+    <w:name w:val="toc 5"/>
+    <w:basedOn w:val="Normal"/>
+    <w:next w:val="Normal"/>
+    <w:autoRedefine/>
+    <w:uiPriority w:val="39"/>
+    <w:semiHidden/>
+    <w:unhideWhenUsed/>
+    <w:rsid w:val="00554D46"/>
+    <w:pPr>
+      <w:ind w:left="960"/>
+    </w:pPr>
+    <w:rPr>
+      <w:sz w:val="20"/>
+      <w:szCs w:val="20"/>
+    </w:rPr>
+  </w:style>
+  <w:style w:type="paragraph" w:styleId="TOC6">
+    <w:name w:val="toc 6"/>
+    <w:basedOn w:val="Normal"/>
+    <w:next w:val="Normal"/>
+    <w:autoRedefine/>
+    <w:uiPriority w:val="39"/>
+    <w:semiHidden/>
+    <w:unhideWhenUsed/>
+    <w:rsid w:val="00554D46"/>
+    <w:pPr>
+      <w:ind w:left="1200"/>
+    </w:pPr>
+    <w:rPr>
+      <w:sz w:val="20"/>
+      <w:szCs w:val="20"/>
+    </w:rPr>
+  </w:style>
+  <w:style w:type="paragraph" w:styleId="TOC7">
+    <w:name w:val="toc 7"/>
+    <w:basedOn w:val="Normal"/>
+    <w:next w:val="Normal"/>
+    <w:autoRedefine/>
+    <w:uiPriority w:val="39"/>
+    <w:semiHidden/>
+    <w:unhideWhenUsed/>
+    <w:rsid w:val="00554D46"/>
+    <w:pPr>
+      <w:ind w:left="1440"/>
+    </w:pPr>
+    <w:rPr>
+      <w:sz w:val="20"/>
+      <w:szCs w:val="20"/>
+    </w:rPr>
+  </w:style>
+  <w:style w:type="paragraph" w:styleId="TOC8">
+    <w:name w:val="toc 8"/>
+    <w:basedOn w:val="Normal"/>
+    <w:next w:val="Normal"/>
+    <w:autoRedefine/>
+    <w:uiPriority w:val="39"/>
+    <w:semiHidden/>
+    <w:unhideWhenUsed/>
+    <w:rsid w:val="00554D46"/>
+    <w:pPr>
+      <w:ind w:left="1680"/>
+    </w:pPr>
+    <w:rPr>
+      <w:sz w:val="20"/>
+      <w:szCs w:val="20"/>
+    </w:rPr>
+  </w:style>
+  <w:style w:type="paragraph" w:styleId="TOC9">
+    <w:name w:val="toc 9"/>
+    <w:basedOn w:val="Normal"/>
+    <w:next w:val="Normal"/>
+    <w:autoRedefine/>
+    <w:uiPriority w:val="39"/>
+    <w:semiHidden/>
+    <w:unhideWhenUsed/>
+    <w:rsid w:val="00554D46"/>
+    <w:pPr>
+      <w:ind w:left="1920"/>
+    </w:pPr>
+    <w:rPr>
+      <w:sz w:val="20"/>
+      <w:szCs w:val="20"/>
+    </w:rPr>
+  </w:style>
 </w:styles>
 </file>
 
@@ -5315,40 +7376,181 @@
       <w:szCs w:val="18"/>
     </w:rPr>
   </w:style>
+  <w:style w:type="paragraph" w:styleId="TOCHeading">
+    <w:name w:val="TOC Heading"/>
+    <w:basedOn w:val="Heading1"/>
+    <w:next w:val="Normal"/>
+    <w:uiPriority w:val="39"/>
+    <w:unhideWhenUsed/>
+    <w:qFormat/>
+    <w:rsid w:val="00554D46"/>
+    <w:pPr>
+      <w:spacing w:line="276" w:lineRule="auto"/>
+      <w:outlineLvl w:val="9"/>
+    </w:pPr>
+    <w:rPr>
+      <w:color w:val="365F91" w:themeColor="accent1" w:themeShade="BF"/>
+      <w:sz w:val="28"/>
+      <w:szCs w:val="28"/>
+      <w:lang w:val="en-US"/>
+    </w:rPr>
+  </w:style>
+  <w:style w:type="paragraph" w:styleId="TOC2">
+    <w:name w:val="toc 2"/>
+    <w:basedOn w:val="Normal"/>
+    <w:next w:val="Normal"/>
+    <w:autoRedefine/>
+    <w:uiPriority w:val="39"/>
+    <w:unhideWhenUsed/>
+    <w:rsid w:val="00554D46"/>
+    <w:pPr>
+      <w:ind w:left="240"/>
+    </w:pPr>
+    <w:rPr>
+      <w:b/>
+      <w:sz w:val="22"/>
+      <w:szCs w:val="22"/>
+    </w:rPr>
+  </w:style>
+  <w:style w:type="paragraph" w:styleId="TOC3">
+    <w:name w:val="toc 3"/>
+    <w:basedOn w:val="Normal"/>
+    <w:next w:val="Normal"/>
+    <w:autoRedefine/>
+    <w:uiPriority w:val="39"/>
+    <w:unhideWhenUsed/>
+    <w:rsid w:val="00554D46"/>
+    <w:pPr>
+      <w:ind w:left="480"/>
+    </w:pPr>
+    <w:rPr>
+      <w:sz w:val="22"/>
+      <w:szCs w:val="22"/>
+    </w:rPr>
+  </w:style>
+  <w:style w:type="paragraph" w:styleId="TOC1">
+    <w:name w:val="toc 1"/>
+    <w:basedOn w:val="Normal"/>
+    <w:next w:val="Normal"/>
+    <w:autoRedefine/>
+    <w:uiPriority w:val="39"/>
+    <w:semiHidden/>
+    <w:unhideWhenUsed/>
+    <w:rsid w:val="00554D46"/>
+    <w:pPr>
+      <w:spacing w:before="120"/>
+    </w:pPr>
+    <w:rPr>
+      <w:b/>
+    </w:rPr>
+  </w:style>
+  <w:style w:type="paragraph" w:styleId="TOC4">
+    <w:name w:val="toc 4"/>
+    <w:basedOn w:val="Normal"/>
+    <w:next w:val="Normal"/>
+    <w:autoRedefine/>
+    <w:uiPriority w:val="39"/>
+    <w:semiHidden/>
+    <w:unhideWhenUsed/>
+    <w:rsid w:val="00554D46"/>
+    <w:pPr>
+      <w:ind w:left="720"/>
+    </w:pPr>
+    <w:rPr>
+      <w:sz w:val="20"/>
+      <w:szCs w:val="20"/>
+    </w:rPr>
+  </w:style>
+  <w:style w:type="paragraph" w:styleId="TOC5">
+    <w:name w:val="toc 5"/>
+    <w:basedOn w:val="Normal"/>
+    <w:next w:val="Normal"/>
+    <w:autoRedefine/>
+    <w:uiPriority w:val="39"/>
+    <w:semiHidden/>
+    <w:unhideWhenUsed/>
+    <w:rsid w:val="00554D46"/>
+    <w:pPr>
+      <w:ind w:left="960"/>
+    </w:pPr>
+    <w:rPr>
+      <w:sz w:val="20"/>
+      <w:szCs w:val="20"/>
+    </w:rPr>
+  </w:style>
+  <w:style w:type="paragraph" w:styleId="TOC6">
+    <w:name w:val="toc 6"/>
+    <w:basedOn w:val="Normal"/>
+    <w:next w:val="Normal"/>
+    <w:autoRedefine/>
+    <w:uiPriority w:val="39"/>
+    <w:semiHidden/>
+    <w:unhideWhenUsed/>
+    <w:rsid w:val="00554D46"/>
+    <w:pPr>
+      <w:ind w:left="1200"/>
+    </w:pPr>
+    <w:rPr>
+      <w:sz w:val="20"/>
+      <w:szCs w:val="20"/>
+    </w:rPr>
+  </w:style>
+  <w:style w:type="paragraph" w:styleId="TOC7">
+    <w:name w:val="toc 7"/>
+    <w:basedOn w:val="Normal"/>
+    <w:next w:val="Normal"/>
+    <w:autoRedefine/>
+    <w:uiPriority w:val="39"/>
+    <w:semiHidden/>
+    <w:unhideWhenUsed/>
+    <w:rsid w:val="00554D46"/>
+    <w:pPr>
+      <w:ind w:left="1440"/>
+    </w:pPr>
+    <w:rPr>
+      <w:sz w:val="20"/>
+      <w:szCs w:val="20"/>
+    </w:rPr>
+  </w:style>
+  <w:style w:type="paragraph" w:styleId="TOC8">
+    <w:name w:val="toc 8"/>
+    <w:basedOn w:val="Normal"/>
+    <w:next w:val="Normal"/>
+    <w:autoRedefine/>
+    <w:uiPriority w:val="39"/>
+    <w:semiHidden/>
+    <w:unhideWhenUsed/>
+    <w:rsid w:val="00554D46"/>
+    <w:pPr>
+      <w:ind w:left="1680"/>
+    </w:pPr>
+    <w:rPr>
+      <w:sz w:val="20"/>
+      <w:szCs w:val="20"/>
+    </w:rPr>
+  </w:style>
+  <w:style w:type="paragraph" w:styleId="TOC9">
+    <w:name w:val="toc 9"/>
+    <w:basedOn w:val="Normal"/>
+    <w:next w:val="Normal"/>
+    <w:autoRedefine/>
+    <w:uiPriority w:val="39"/>
+    <w:semiHidden/>
+    <w:unhideWhenUsed/>
+    <w:rsid w:val="00554D46"/>
+    <w:pPr>
+      <w:ind w:left="1920"/>
+    </w:pPr>
+    <w:rPr>
+      <w:sz w:val="20"/>
+      <w:szCs w:val="20"/>
+    </w:rPr>
+  </w:style>
 </w:styles>
 </file>
 
 <file path=word/glossary/document.xml><?xml version="1.0" encoding="utf-8"?>
-<w:glossaryDocument xmlns:wpc="http://schemas.microsoft.com/office/word/2010/wordprocessingCanvas" xmlns:mo="http://schemas.microsoft.com/office/mac/office/2008/main" xmlns:mc="http://schemas.openxmlformats.org/markup-compatibility/2006" xmlns:mv="urn:schemas-microsoft-com:mac:vml" xmlns:o="urn:schemas-microsoft-com:office:office" xmlns:r="http://schemas.openxmlformats.org/officeDocument/2006/relationships" xmlns:m="http://schemas.openxmlformats.org/officeDocument/2006/math" xmlns:v="urn:schemas-microsoft-com:vml" xmlns:wp14="http://schemas.microsoft.com/office/word/2010/wordprocessingDrawing" xmlns:wp="http://schemas.openxmlformats.org/drawingml/2006/wordprocessingDrawing" xmlns:w10="urn:schemas-microsoft-com:office:word" xmlns:w="http://schemas.openxmlformats.org/wordprocessingml/2006/main" xmlns:w14="http://schemas.microsoft.com/office/word/2010/wordml" xmlns:wpg="http://schemas.microsoft.com/office/word/2010/wordprocessingGroup" xmlns:wpi="http://schemas.microsoft.com/office/word/2010/wordprocessingInk" xmlns:wne="http://schemas.microsoft.com/office/word/2006/wordml" xmlns:wps="http://schemas.microsoft.com/office/word/2010/wordprocessingShape" mc:Ignorable="w14 wp14">
-  <w:docParts>
-    <w:docPart>
-      <w:docPartPr>
-        <w:name w:val="2C832EC07FB9204FA373DDF13E886DA8"/>
-        <w:category>
-          <w:name w:val="General"/>
-          <w:gallery w:val="placeholder"/>
-        </w:category>
-        <w:types>
-          <w:type w:val="bbPlcHdr"/>
-        </w:types>
-        <w:behaviors>
-          <w:behavior w:val="content"/>
-        </w:behaviors>
-        <w:guid w:val="{0FEAB082-0962-3C4C-A0A2-815FC07002CC}"/>
-      </w:docPartPr>
-      <w:docPartBody>
-        <w:p>
-          <w:pPr>
-            <w:pStyle w:val="2C832EC07FB9204FA373DDF13E886DA8"/>
-          </w:pPr>
-          <w:r>
-            <w:t>[Type the document title]</w:t>
-          </w:r>
-        </w:p>
-      </w:docPartBody>
-    </w:docPart>
-  </w:docParts>
-</w:glossaryDocument>
+<w:glossaryDocument xmlns:wpc="http://schemas.microsoft.com/office/word/2010/wordprocessingCanvas" xmlns:mo="http://schemas.microsoft.com/office/mac/office/2008/main" xmlns:mc="http://schemas.openxmlformats.org/markup-compatibility/2006" xmlns:mv="urn:schemas-microsoft-com:mac:vml" xmlns:o="urn:schemas-microsoft-com:office:office" xmlns:r="http://schemas.openxmlformats.org/officeDocument/2006/relationships" xmlns:m="http://schemas.openxmlformats.org/officeDocument/2006/math" xmlns:v="urn:schemas-microsoft-com:vml" xmlns:wp14="http://schemas.microsoft.com/office/word/2010/wordprocessingDrawing" xmlns:wp="http://schemas.openxmlformats.org/drawingml/2006/wordprocessingDrawing" xmlns:w10="urn:schemas-microsoft-com:office:word" xmlns:w="http://schemas.openxmlformats.org/wordprocessingml/2006/main" xmlns:w14="http://schemas.microsoft.com/office/word/2010/wordml" xmlns:wpg="http://schemas.microsoft.com/office/word/2010/wordprocessingGroup" xmlns:wpi="http://schemas.microsoft.com/office/word/2010/wordprocessingInk" xmlns:wne="http://schemas.microsoft.com/office/word/2006/wordml" xmlns:wps="http://schemas.microsoft.com/office/word/2010/wordprocessingShape" mc:Ignorable="w14 wp14"/>
 </file>
 
 <file path=word/glossary/fontTable.xml><?xml version="1.0" encoding="utf-8"?>
@@ -5361,12 +7563,10 @@
     <w:sig w:usb0="E00002FF" w:usb1="400004FF" w:usb2="00000000" w:usb3="00000000" w:csb0="0000019F" w:csb1="00000000"/>
   </w:font>
   <w:font w:name="ＭＳ 明朝">
-    <w:panose1 w:val="00000000000000000000"/>
-    <w:charset w:val="80"/>
-    <w:family w:val="roman"/>
-    <w:notTrueType/>
-    <w:pitch w:val="fixed"/>
-    <w:sig w:usb0="00000001" w:usb1="08070000" w:usb2="00000010" w:usb3="00000000" w:csb0="00020000" w:csb1="00000000"/>
+    <w:charset w:val="4E"/>
+    <w:family w:val="auto"/>
+    <w:pitch w:val="variable"/>
+    <w:sig w:usb0="E00002FF" w:usb1="6AC7FDFB" w:usb2="00000012" w:usb3="00000000" w:csb0="0002009F" w:csb1="00000000"/>
   </w:font>
   <w:font w:name="Times New Roman">
     <w:panose1 w:val="02020603050405020304"/>
@@ -5383,12 +7583,10 @@
     <w:sig w:usb0="E10002FF" w:usb1="4000ACFF" w:usb2="00000009" w:usb3="00000000" w:csb0="0000019F" w:csb1="00000000"/>
   </w:font>
   <w:font w:name="ＭＳ ゴシック">
-    <w:panose1 w:val="00000000000000000000"/>
-    <w:charset w:val="80"/>
-    <w:family w:val="modern"/>
-    <w:notTrueType/>
-    <w:pitch w:val="fixed"/>
-    <w:sig w:usb0="00000001" w:usb1="08070000" w:usb2="00000010" w:usb3="00000000" w:csb0="00020000" w:csb1="00000000"/>
+    <w:charset w:val="4E"/>
+    <w:family w:val="auto"/>
+    <w:pitch w:val="variable"/>
+    <w:sig w:usb0="E00002FF" w:usb1="6AC7FDFB" w:usb2="00000012" w:usb3="00000000" w:csb0="0002009F" w:csb1="00000000"/>
   </w:font>
   <w:font w:name="PMingLiU">
     <w:altName w:val="新細明體"/>
@@ -5415,17 +7613,17 @@
   </w:font>
   <w:font w:name="Lucida Grande CE">
     <w:panose1 w:val="020B0600040502020204"/>
-    <w:charset w:val="00"/>
-    <w:family w:val="roman"/>
-    <w:notTrueType/>
-    <w:pitch w:val="default"/>
+    <w:charset w:val="58"/>
+    <w:family w:val="auto"/>
+    <w:pitch w:val="variable"/>
+    <w:sig w:usb0="E1000AEF" w:usb1="5000A1FF" w:usb2="00000000" w:usb3="00000000" w:csb0="000001BF" w:csb1="00000000"/>
   </w:font>
   <w:font w:name="Arial">
     <w:panose1 w:val="020B0604020202020204"/>
     <w:charset w:val="00"/>
     <w:family w:val="auto"/>
     <w:pitch w:val="variable"/>
-    <w:sig w:usb0="00000003" w:usb1="00000000" w:usb2="00000000" w:usb3="00000000" w:csb0="00000001" w:csb1="00000000"/>
+    <w:sig w:usb0="E0002AFF" w:usb1="C0007843" w:usb2="00000009" w:usb3="00000000" w:csb0="000001FF" w:csb1="00000000"/>
   </w:font>
 </w:fonts>
 </file>
@@ -5444,6 +7642,7 @@
   </w:compat>
   <w:rsids>
     <w:rsidRoot w:val="007F4A8F"/>
+    <w:rsid w:val="00765778"/>
     <w:rsid w:val="007F4A8F"/>
   </w:rsids>
   <m:mathPr>
@@ -6311,7 +8510,7 @@
 </file>
 
 <file path=customXml/itemProps2.xml><?xml version="1.0" encoding="utf-8"?>
-<ds:datastoreItem xmlns:ds="http://schemas.openxmlformats.org/officeDocument/2006/customXml" ds:itemID="{94E1E40D-F679-B742-B504-A3B53B951E07}">
+<ds:datastoreItem xmlns:ds="http://schemas.openxmlformats.org/officeDocument/2006/customXml" ds:itemID="{9FB1B4A0-8767-2A42-85C0-448732E60AD6}">
   <ds:schemaRefs>
     <ds:schemaRef ds:uri="http://schemas.openxmlformats.org/officeDocument/2006/bibliography"/>
   </ds:schemaRefs>

</xml_diff>

<commit_message>
T3 transaction table done
</commit_message>
<xml_diff>
--- a/2_cast CarSharing.docx
+++ b/2_cast CarSharing.docx
@@ -965,7 +965,7 @@
             <w:rPr>
               <w:noProof/>
             </w:rPr>
-            <w:instrText xml:space="preserve"> PAGEREF _Toc376777099 \h </w:instrText>
+            <w:instrText xml:space="preserve"> PAGEREF _Toc376780378 \h </w:instrText>
           </w:r>
           <w:r>
             <w:rPr>
@@ -1033,7 +1033,7 @@
             <w:rPr>
               <w:noProof/>
             </w:rPr>
-            <w:instrText xml:space="preserve"> PAGEREF _Toc376777100 \h </w:instrText>
+            <w:instrText xml:space="preserve"> PAGEREF _Toc376780379 \h </w:instrText>
           </w:r>
           <w:r>
             <w:rPr>
@@ -1094,7 +1094,7 @@
             <w:rPr>
               <w:noProof/>
             </w:rPr>
-            <w:instrText xml:space="preserve"> PAGEREF _Toc376777101 \h </w:instrText>
+            <w:instrText xml:space="preserve"> PAGEREF _Toc376780380 \h </w:instrText>
           </w:r>
           <w:r>
             <w:rPr>
@@ -1155,7 +1155,7 @@
             <w:rPr>
               <w:noProof/>
             </w:rPr>
-            <w:instrText xml:space="preserve"> PAGEREF _Toc376777102 \h </w:instrText>
+            <w:instrText xml:space="preserve"> PAGEREF _Toc376780381 \h </w:instrText>
           </w:r>
           <w:r>
             <w:rPr>
@@ -1216,7 +1216,7 @@
             <w:rPr>
               <w:noProof/>
             </w:rPr>
-            <w:instrText xml:space="preserve"> PAGEREF _Toc376777103 \h </w:instrText>
+            <w:instrText xml:space="preserve"> PAGEREF _Toc376780382 \h </w:instrText>
           </w:r>
           <w:r>
             <w:rPr>
@@ -1277,7 +1277,7 @@
             <w:rPr>
               <w:noProof/>
             </w:rPr>
-            <w:instrText xml:space="preserve"> PAGEREF _Toc376777104 \h </w:instrText>
+            <w:instrText xml:space="preserve"> PAGEREF _Toc376780383 \h </w:instrText>
           </w:r>
           <w:r>
             <w:rPr>
@@ -1338,7 +1338,7 @@
             <w:rPr>
               <w:noProof/>
             </w:rPr>
-            <w:instrText xml:space="preserve"> PAGEREF _Toc376777105 \h </w:instrText>
+            <w:instrText xml:space="preserve"> PAGEREF _Toc376780384 \h </w:instrText>
           </w:r>
           <w:r>
             <w:rPr>
@@ -1399,7 +1399,7 @@
             <w:rPr>
               <w:noProof/>
             </w:rPr>
-            <w:instrText xml:space="preserve"> PAGEREF _Toc376777106 \h </w:instrText>
+            <w:instrText xml:space="preserve"> PAGEREF _Toc376780385 \h </w:instrText>
           </w:r>
           <w:r>
             <w:rPr>
@@ -1444,7 +1444,7 @@
               <w:noProof/>
               <w:lang w:val="en-US"/>
             </w:rPr>
-            <w:t>Rozšířená TPT - Ontologická úroveň, min 5 transakcí. - max. 7 bodu</w:t>
+            <w:t>Rozšířená TPT</w:t>
           </w:r>
           <w:r>
             <w:rPr>
@@ -1462,7 +1462,7 @@
             <w:rPr>
               <w:noProof/>
             </w:rPr>
-            <w:instrText xml:space="preserve"> PAGEREF _Toc376777107 \h </w:instrText>
+            <w:instrText xml:space="preserve"> PAGEREF _Toc376780386 \h </w:instrText>
           </w:r>
           <w:r>
             <w:rPr>
@@ -1524,7 +1524,7 @@
             <w:rPr>
               <w:noProof/>
             </w:rPr>
-            <w:instrText xml:space="preserve"> PAGEREF _Toc376777108 \h </w:instrText>
+            <w:instrText xml:space="preserve"> PAGEREF _Toc376780387 \h </w:instrText>
           </w:r>
           <w:r>
             <w:rPr>
@@ -1541,7 +1541,7 @@
             <w:rPr>
               <w:noProof/>
             </w:rPr>
-            <w:t>6</w:t>
+            <w:t>5</w:t>
           </w:r>
           <w:r>
             <w:rPr>
@@ -1587,7 +1587,7 @@
             <w:rPr>
               <w:noProof/>
             </w:rPr>
-            <w:instrText xml:space="preserve"> PAGEREF _Toc376777109 \h </w:instrText>
+            <w:instrText xml:space="preserve"> PAGEREF _Toc376780388 \h </w:instrText>
           </w:r>
           <w:r>
             <w:rPr>
@@ -1649,7 +1649,7 @@
             <w:rPr>
               <w:noProof/>
             </w:rPr>
-            <w:instrText xml:space="preserve"> PAGEREF _Toc376777110 \h </w:instrText>
+            <w:instrText xml:space="preserve"> PAGEREF _Toc376780389 \h </w:instrText>
           </w:r>
           <w:r>
             <w:rPr>
@@ -1711,7 +1711,7 @@
             <w:rPr>
               <w:noProof/>
             </w:rPr>
-            <w:instrText xml:space="preserve"> PAGEREF _Toc376777111 \h </w:instrText>
+            <w:instrText xml:space="preserve"> PAGEREF _Toc376780390 \h </w:instrText>
           </w:r>
           <w:r>
             <w:rPr>
@@ -1768,6 +1768,8 @@
           <w:docGrid w:linePitch="360"/>
         </w:sectPr>
       </w:pPr>
+      <w:bookmarkStart w:id="0" w:name="_GoBack"/>
+      <w:bookmarkEnd w:id="0"/>
     </w:p>
     <w:p>
       <w:pPr>
@@ -1776,7 +1778,7 @@
           <w:lang w:val="en-US"/>
         </w:rPr>
       </w:pPr>
-      <w:bookmarkStart w:id="0" w:name="_Toc376777099"/>
+      <w:bookmarkStart w:id="1" w:name="_Toc376780378"/>
       <w:r>
         <w:rPr>
           <w:lang w:val="en-US"/>
@@ -1789,7 +1791,7 @@
         </w:rPr>
         <w:t>dání z první části</w:t>
       </w:r>
-      <w:bookmarkEnd w:id="0"/>
+      <w:bookmarkEnd w:id="1"/>
     </w:p>
     <w:p>
       <w:pPr>
@@ -1798,7 +1800,7 @@
           <w:lang w:val="en-US"/>
         </w:rPr>
       </w:pPr>
-      <w:bookmarkStart w:id="1" w:name="_Toc376777100"/>
+      <w:bookmarkStart w:id="2" w:name="_Toc376780379"/>
       <w:r>
         <w:t>Stručné zadání</w:t>
       </w:r>
@@ -1808,7 +1810,7 @@
         </w:rPr>
         <w:t>:</w:t>
       </w:r>
-      <w:bookmarkEnd w:id="1"/>
+      <w:bookmarkEnd w:id="2"/>
       <w:r>
         <w:rPr>
           <w:lang w:val="en-US"/>
@@ -1857,7 +1859,7 @@
       <w:pPr>
         <w:pStyle w:val="Heading3"/>
       </w:pPr>
-      <w:bookmarkStart w:id="2" w:name="_Toc376777101"/>
+      <w:bookmarkStart w:id="3" w:name="_Toc376780380"/>
       <w:r>
         <w:t>Proces rezervace auta</w:t>
       </w:r>
@@ -1867,7 +1869,7 @@
       <w:r>
         <w:t>:</w:t>
       </w:r>
-      <w:bookmarkEnd w:id="2"/>
+      <w:bookmarkEnd w:id="3"/>
       <w:r>
         <w:t xml:space="preserve"> </w:t>
       </w:r>
@@ -2052,7 +2054,7 @@
       <w:pPr>
         <w:pStyle w:val="Heading3"/>
       </w:pPr>
-      <w:bookmarkStart w:id="3" w:name="_Toc376777102"/>
+      <w:bookmarkStart w:id="4" w:name="_Toc376780381"/>
       <w:r>
         <w:t xml:space="preserve">Proces </w:t>
       </w:r>
@@ -2062,7 +2064,7 @@
       <w:r>
         <w:t>:</w:t>
       </w:r>
-      <w:bookmarkEnd w:id="3"/>
+      <w:bookmarkEnd w:id="4"/>
     </w:p>
     <w:p>
       <w:r>
@@ -2278,7 +2280,7 @@
       <w:pPr>
         <w:pStyle w:val="Heading3"/>
       </w:pPr>
-      <w:bookmarkStart w:id="4" w:name="_Toc376777103"/>
+      <w:bookmarkStart w:id="5" w:name="_Toc376780382"/>
       <w:r>
         <w:t>Prodložení</w:t>
       </w:r>
@@ -2291,7 +2293,7 @@
       <w:r>
         <w:t xml:space="preserve"> karty k vozu:</w:t>
       </w:r>
-      <w:bookmarkEnd w:id="4"/>
+      <w:bookmarkEnd w:id="5"/>
     </w:p>
     <w:p>
       <w:r>
@@ -2434,14 +2436,14 @@
       <w:pPr>
         <w:pStyle w:val="Heading3"/>
       </w:pPr>
-      <w:bookmarkStart w:id="5" w:name="_Toc376777104"/>
+      <w:bookmarkStart w:id="6" w:name="_Toc376780383"/>
       <w:r>
         <w:t>Placení pokut</w:t>
       </w:r>
       <w:r>
         <w:t>:</w:t>
       </w:r>
-      <w:bookmarkEnd w:id="5"/>
+      <w:bookmarkEnd w:id="6"/>
     </w:p>
     <w:p>
       <w:r>
@@ -2550,28 +2552,28 @@
       <w:pPr>
         <w:pStyle w:val="Heading3"/>
       </w:pPr>
-      <w:bookmarkStart w:id="6" w:name="_Toc376777105"/>
+      <w:bookmarkStart w:id="7" w:name="_Toc376780384"/>
       <w:r>
         <w:t>Nákup automobilu</w:t>
       </w:r>
       <w:r>
         <w:t>:</w:t>
       </w:r>
-      <w:bookmarkEnd w:id="6"/>
+      <w:bookmarkEnd w:id="7"/>
     </w:p>
     <w:p/>
     <w:p>
       <w:pPr>
         <w:pStyle w:val="Heading3"/>
       </w:pPr>
-      <w:bookmarkStart w:id="7" w:name="_Toc376777106"/>
+      <w:bookmarkStart w:id="8" w:name="_Toc376780385"/>
       <w:r>
         <w:t>Provedení technické prohlídky auta</w:t>
       </w:r>
       <w:r>
         <w:t>:</w:t>
       </w:r>
-      <w:bookmarkEnd w:id="7"/>
+      <w:bookmarkEnd w:id="8"/>
     </w:p>
     <w:p/>
     <w:p/>
@@ -2641,14 +2643,14 @@
           <w:lang w:val="en-US"/>
         </w:rPr>
       </w:pPr>
-      <w:bookmarkStart w:id="8" w:name="_Toc376777107"/>
+      <w:bookmarkStart w:id="9" w:name="_Toc376780386"/>
       <w:r>
         <w:rPr>
           <w:lang w:val="en-US"/>
         </w:rPr>
         <w:t>Rozšířená TPT</w:t>
       </w:r>
-      <w:bookmarkEnd w:id="8"/>
+      <w:bookmarkEnd w:id="9"/>
     </w:p>
     <w:tbl>
       <w:tblPr>
@@ -3929,12 +3931,6 @@
           <w:lang w:val="en-US"/>
         </w:rPr>
       </w:pPr>
-      <w:r>
-        <w:rPr>
-          <w:lang w:val="en-US"/>
-        </w:rPr>
-        <w:br w:type="page"/>
-      </w:r>
     </w:p>
     <w:p>
       <w:pPr>
@@ -3943,7 +3939,7 @@
           <w:lang w:val="en-US"/>
         </w:rPr>
       </w:pPr>
-      <w:bookmarkStart w:id="9" w:name="_Toc376777108"/>
+      <w:bookmarkStart w:id="10" w:name="_Toc376780387"/>
       <w:r>
         <w:rPr>
           <w:lang w:val="en-US"/>
@@ -3962,7 +3958,7 @@
         </w:rPr>
         <w:t xml:space="preserve"> transakcí</w:t>
       </w:r>
-      <w:bookmarkEnd w:id="9"/>
+      <w:bookmarkEnd w:id="10"/>
       <w:r>
         <w:rPr>
           <w:lang w:val="en-US"/>
@@ -4358,7 +4354,6 @@
             <w:tcW w:w="4618" w:type="dxa"/>
           </w:tcPr>
           <w:p/>
-          <w:p/>
         </w:tc>
         <w:tc>
           <w:tcPr>
@@ -4726,17 +4721,21 @@
         <w:tc>
           <w:tcPr>
             <w:tcW w:w="4618" w:type="dxa"/>
-            <w:shd w:val="clear" w:color="auto" w:fill="95B3D7" w:themeFill="accent1" w:themeFillTint="99"/>
-          </w:tcPr>
-          <w:p>
-            <w:r>
-              <w:rPr>
-                <w:b/>
-              </w:rPr>
-              <w:t>ID transakce:</w:t>
-            </w:r>
-          </w:p>
-        </w:tc>
+          </w:tcPr>
+          <w:p/>
+          <w:p/>
+          <w:p/>
+          <w:p/>
+          <w:p/>
+        </w:tc>
+        <w:tc>
+          <w:tcPr>
+            <w:tcW w:w="4618" w:type="dxa"/>
+          </w:tcPr>
+          <w:p/>
+        </w:tc>
+      </w:tr>
+      <w:tr>
         <w:tc>
           <w:tcPr>
             <w:tcW w:w="4618" w:type="dxa"/>
@@ -4744,6 +4743,20 @@
           </w:tcPr>
           <w:p>
             <w:r>
+              <w:rPr>
+                <w:b/>
+              </w:rPr>
+              <w:t>ID transakce:</w:t>
+            </w:r>
+          </w:p>
+        </w:tc>
+        <w:tc>
+          <w:tcPr>
+            <w:tcW w:w="4618" w:type="dxa"/>
+            <w:shd w:val="clear" w:color="auto" w:fill="95B3D7" w:themeFill="accent1" w:themeFillTint="99"/>
+          </w:tcPr>
+          <w:p>
+            <w:r>
               <w:t>T</w:t>
             </w:r>
             <w:r>
@@ -4838,7 +4851,7 @@
           </w:tcPr>
           <w:p>
             <w:r>
-              <w:t>Vedení společnosti dá pokyn ke koupě nového automobilu</w:t>
+              <w:t>Odpovědný zaměstnanec udělí žádost o koupi nového automobilu</w:t>
             </w:r>
           </w:p>
         </w:tc>
@@ -4860,19 +4873,7 @@
           </w:tcPr>
           <w:p>
             <w:r>
-              <w:t>Vedení společnosti pověřil</w:t>
-            </w:r>
-            <w:r>
-              <w:t xml:space="preserve">o určitého zaměstnance výběrem a </w:t>
-            </w:r>
-            <w:r>
-              <w:t>koupí</w:t>
-            </w:r>
-            <w:r>
-              <w:t xml:space="preserve"> automobilu</w:t>
-            </w:r>
-            <w:r>
-              <w:t xml:space="preserve"> </w:t>
+              <w:t>Vedení společnosti dá pokyn ke koupě nového automobilu</w:t>
             </w:r>
           </w:p>
         </w:tc>
@@ -4892,7 +4893,11 @@
           <w:tcPr>
             <w:tcW w:w="4618" w:type="dxa"/>
           </w:tcPr>
-          <w:p/>
+          <w:p>
+            <w:r>
+              <w:t>Pověřený zaměstnanec předá podklady ke koupi vybraného automobilu vedení společnosti</w:t>
+            </w:r>
+          </w:p>
         </w:tc>
       </w:tr>
       <w:tr>
@@ -4910,7 +4915,11 @@
           <w:tcPr>
             <w:tcW w:w="4618" w:type="dxa"/>
           </w:tcPr>
-          <w:p/>
+          <w:p>
+            <w:r>
+              <w:t>Vedení společnosti odsouhlasí konkrétní koupi a automobil nakoupí</w:t>
+            </w:r>
+          </w:p>
         </w:tc>
       </w:tr>
       <w:tr>
@@ -4928,7 +4937,11 @@
           <w:tcPr>
             <w:tcW w:w="4618" w:type="dxa"/>
           </w:tcPr>
-          <w:p/>
+          <w:p>
+            <w:r>
+              <w:t>Vedení spolčnosti neodsouhlasí koupi predloženého automobilu</w:t>
+            </w:r>
+          </w:p>
         </w:tc>
       </w:tr>
       <w:tr>
@@ -4946,7 +4959,22 @@
           <w:tcPr>
             <w:tcW w:w="4618" w:type="dxa"/>
           </w:tcPr>
-          <w:p/>
+          <w:p>
+            <w:pPr>
+              <w:rPr>
+                <w:lang w:val="cs-CZ"/>
+              </w:rPr>
+            </w:pPr>
+            <w:r>
+              <w:t>Výpově</w:t>
+            </w:r>
+            <w:r>
+              <w:rPr>
+                <w:lang w:val="cs-CZ"/>
+              </w:rPr>
+              <w:t>ď pověřeného zaměstnance</w:t>
+            </w:r>
+          </w:p>
         </w:tc>
       </w:tr>
       <w:tr>
@@ -4964,7 +4992,11 @@
           <w:tcPr>
             <w:tcW w:w="4618" w:type="dxa"/>
           </w:tcPr>
-          <w:p/>
+          <w:p>
+            <w:r>
+              <w:t>Společnost již nesouhlasí s nákupen automobilu. Například z důvodu finančních potíží společnosti</w:t>
+            </w:r>
+          </w:p>
         </w:tc>
       </w:tr>
       <w:tr>
@@ -5037,14 +5069,14 @@
           <w:lang w:val="en-US"/>
         </w:rPr>
       </w:pPr>
-      <w:bookmarkStart w:id="10" w:name="_Toc376777109"/>
+      <w:bookmarkStart w:id="11" w:name="_Toc376780388"/>
       <w:r>
         <w:rPr>
           <w:lang w:val="en-US"/>
         </w:rPr>
         <w:t>DEMO modely</w:t>
       </w:r>
-      <w:bookmarkEnd w:id="10"/>
+      <w:bookmarkEnd w:id="11"/>
     </w:p>
     <w:p>
       <w:pPr>
@@ -5053,7 +5085,7 @@
           <w:lang w:val="en-US"/>
         </w:rPr>
       </w:pPr>
-      <w:bookmarkStart w:id="11" w:name="_Toc376777110"/>
+      <w:bookmarkStart w:id="12" w:name="_Toc376780389"/>
       <w:r>
         <w:rPr>
           <w:lang w:val="en-US"/>
@@ -5114,7 +5146,7 @@
           </wp:inline>
         </w:drawing>
       </w:r>
-      <w:bookmarkEnd w:id="11"/>
+      <w:bookmarkEnd w:id="12"/>
     </w:p>
     <w:p>
       <w:pPr>
@@ -5123,18 +5155,17 @@
           <w:lang w:val="en-US"/>
         </w:rPr>
       </w:pPr>
-      <w:bookmarkStart w:id="12" w:name="_Toc376777111"/>
+      <w:bookmarkStart w:id="13" w:name="_Toc376780390"/>
       <w:r>
         <w:rPr>
           <w:lang w:val="en-US"/>
         </w:rPr>
         <w:t>PSD</w:t>
       </w:r>
-      <w:bookmarkEnd w:id="12"/>
+      <w:bookmarkEnd w:id="13"/>
     </w:p>
     <w:p/>
     <w:p>
-      <w:bookmarkStart w:id="13" w:name="_GoBack"/>
       <w:r>
         <w:rPr>
           <w:noProof/>
@@ -5182,7 +5213,6 @@
           </wp:inline>
         </w:drawing>
       </w:r>
-      <w:bookmarkEnd w:id="13"/>
     </w:p>
     <w:sectPr>
       <w:pgSz w:w="11900" w:h="16840"/>
@@ -5243,7 +5273,7 @@
         <w:rStyle w:val="PageNumber"/>
         <w:noProof/>
       </w:rPr>
-      <w:t>8</w:t>
+      <w:t>2</w:t>
     </w:r>
     <w:r>
       <w:rPr>
@@ -8772,7 +8802,7 @@
 </file>
 
 <file path=customXml/itemProps2.xml><?xml version="1.0" encoding="utf-8"?>
-<ds:datastoreItem xmlns:ds="http://schemas.openxmlformats.org/officeDocument/2006/customXml" ds:itemID="{834A04EC-3F96-6D45-AEDE-05FB761D8CF3}">
+<ds:datastoreItem xmlns:ds="http://schemas.openxmlformats.org/officeDocument/2006/customXml" ds:itemID="{73330504-6745-9C4A-905F-580315CB3636}">
   <ds:schemaRefs>
     <ds:schemaRef ds:uri="http://schemas.openxmlformats.org/officeDocument/2006/bibliography"/>
   </ds:schemaRefs>

</xml_diff>